<commit_message>
added a brief description of layered architecture and factory method design pattern
</commit_message>
<xml_diff>
--- a/YourBooksEverywhere.docx
+++ b/YourBooksEverywhere.docx
@@ -43,13 +43,13 @@
         </w:rPr>
         <w:fldChar w:fldCharType="separate"/>
       </w:r>
-      <w:bookmarkStart w:id="0" w:name="_Toc254785383"/>
-      <w:bookmarkStart w:id="1" w:name="_Toc254771757"/>
-      <w:bookmarkStart w:id="2" w:name="_Toc254770266"/>
+      <w:bookmarkStart w:id="0" w:name="_Toc222820221"/>
+      <w:bookmarkStart w:id="1" w:name="_Toc222821167"/>
+      <w:bookmarkStart w:id="2" w:name="_Toc222883075"/>
       <w:bookmarkStart w:id="3" w:name="_Toc254770226"/>
-      <w:bookmarkStart w:id="4" w:name="_Toc222883075"/>
-      <w:bookmarkStart w:id="5" w:name="_Toc222821167"/>
-      <w:bookmarkStart w:id="6" w:name="_Toc222820221"/>
+      <w:bookmarkStart w:id="4" w:name="_Toc254770266"/>
+      <w:bookmarkStart w:id="5" w:name="_Toc254771757"/>
+      <w:bookmarkStart w:id="6" w:name="_Toc254785383"/>
       <w:r>
         <w:rPr>
           <w:rFonts w:ascii="Times New Roman" w:hAnsi="Times New Roman"/>
@@ -2095,22 +2095,1681 @@
           <w:sz w:val="24"/>
         </w:rPr>
       </w:pPr>
-      <w:bookmarkStart w:id="27" w:name="_GoBack"/>
+    </w:p>
+    <w:p>
+      <w:pPr>
+        <w:pStyle w:val="Title"/>
+        <w:jc w:val="both"/>
+        <w:rPr>
+          <w:rFonts w:ascii="Times New Roman" w:hAnsi="Times New Roman"/>
+        </w:rPr>
+      </w:pPr>
+      <w:r>
+        <w:rPr>
+          <w:rFonts w:ascii="Times New Roman" w:hAnsi="Times New Roman"/>
+        </w:rPr>
+        <w:t>3</w:t>
+      </w:r>
+      <w:r>
+        <w:rPr>
+          <w:rFonts w:ascii="Times New Roman" w:hAnsi="Times New Roman"/>
+        </w:rPr>
+        <w:t xml:space="preserve">. </w:t>
+      </w:r>
+      <w:r>
+        <w:rPr>
+          <w:rFonts w:ascii="Times New Roman" w:hAnsi="Times New Roman"/>
+        </w:rPr>
+        <w:t>System</w:t>
+      </w:r>
+      <w:r>
+        <w:rPr>
+          <w:rFonts w:ascii="Times New Roman" w:hAnsi="Times New Roman"/>
+        </w:rPr>
+        <w:t xml:space="preserve"> </w:t>
+      </w:r>
+      <w:r>
+        <w:rPr>
+          <w:rFonts w:ascii="Times New Roman" w:hAnsi="Times New Roman"/>
+        </w:rPr>
+        <w:t>Architectural Design</w:t>
+      </w:r>
+      <w:bookmarkEnd w:id="26"/>
+    </w:p>
+    <w:p>
+      <w:pPr>
+        <w:spacing w:line="240" w:lineRule="auto"/>
+        <w:jc w:val="both"/>
+        <w:rPr>
+          <w:i/>
+          <w:color w:val="943634" w:themeColor="accent2" w:themeShade="BF"/>
+          <w:sz w:val="24"/>
+        </w:rPr>
+      </w:pPr>
+    </w:p>
+    <w:p>
+      <w:pPr>
+        <w:spacing w:line="240" w:lineRule="auto"/>
+        <w:jc w:val="both"/>
+        <w:rPr>
+          <w:b/>
+        </w:rPr>
+      </w:pPr>
+      <w:r>
+        <w:rPr>
+          <w:b/>
+          <w:sz w:val="28"/>
+        </w:rPr>
+        <w:t>3</w:t>
+      </w:r>
+      <w:r>
+        <w:rPr>
+          <w:b/>
+          <w:sz w:val="28"/>
+        </w:rPr>
+        <w:t xml:space="preserve">.1 </w:t>
+      </w:r>
+      <w:r>
+        <w:rPr>
+          <w:b/>
+          <w:sz w:val="28"/>
+        </w:rPr>
+        <w:t>Architectural</w:t>
+      </w:r>
+      <w:r>
+        <w:rPr>
+          <w:b/>
+          <w:sz w:val="28"/>
+        </w:rPr>
+        <w:t xml:space="preserve"> Pattern Description</w:t>
+      </w:r>
+    </w:p>
+    <w:p>
+      <w:pPr>
+        <w:spacing w:line="240" w:lineRule="auto"/>
+        <w:jc w:val="both"/>
+        <w:rPr>
+          <w:i/>
+          <w:color w:val="943634" w:themeColor="accent2" w:themeShade="BF"/>
+          <w:sz w:val="24"/>
+        </w:rPr>
+      </w:pPr>
+    </w:p>
+    <w:p>
+      <w:pPr>
+        <w:spacing w:line="240" w:lineRule="auto"/>
+        <w:jc w:val="both"/>
+        <w:rPr>
+          <w:sz w:val="24"/>
+        </w:rPr>
+      </w:pPr>
+      <w:r>
+        <w:rPr>
+          <w:i/>
+          <w:color w:val="943634" w:themeColor="accent2" w:themeShade="BF"/>
+          <w:sz w:val="24"/>
+        </w:rPr>
+        <w:tab/>
+      </w:r>
+      <w:r>
+        <w:rPr>
+          <w:sz w:val="24"/>
+        </w:rPr>
+        <w:t xml:space="preserve">The required architecture for this assignment was a </w:t>
+      </w:r>
+      <w:r>
+        <w:rPr>
+          <w:b/>
+          <w:sz w:val="24"/>
+          <w:u w:val="single"/>
+        </w:rPr>
+        <w:t>layered architecture</w:t>
+      </w:r>
+      <w:r>
+        <w:rPr>
+          <w:sz w:val="24"/>
+        </w:rPr>
+        <w:t xml:space="preserve">. Thus, the app has </w:t>
+      </w:r>
+      <w:r>
+        <w:rPr>
+          <w:sz w:val="24"/>
+        </w:rPr>
+        <w:t>three</w:t>
+      </w:r>
+      <w:r>
+        <w:rPr>
+          <w:sz w:val="24"/>
+        </w:rPr>
+        <w:t xml:space="preserve"> layers which will be briefly described next:</w:t>
+      </w:r>
+    </w:p>
+    <w:p>
+      <w:pPr>
+        <w:pStyle w:val="NoSpacing"/>
+      </w:pPr>
+    </w:p>
+    <w:p>
+      <w:pPr>
+        <w:pStyle w:val="ListParagraph"/>
+        <w:numPr>
+          <w:ilvl w:val="0"/>
+          <w:numId w:val="5"/>
+        </w:numPr>
+        <w:spacing w:line="240" w:lineRule="auto"/>
+        <w:jc w:val="both"/>
+        <w:rPr>
+          <w:sz w:val="24"/>
+        </w:rPr>
+      </w:pPr>
+      <w:r>
+        <w:rPr>
+          <w:b/>
+          <w:sz w:val="24"/>
+          <w:u w:val="single"/>
+        </w:rPr>
+        <w:t>presentation layer</w:t>
+      </w:r>
+      <w:r>
+        <w:rPr>
+          <w:sz w:val="24"/>
+        </w:rPr>
+        <w:t xml:space="preserve"> </w:t>
+      </w:r>
+      <w:r>
+        <w:rPr>
+          <w:sz w:val="24"/>
+        </w:rPr>
+        <w:sym w:font="Wingdings" w:char="F0E0"/>
+      </w:r>
+      <w:r>
+        <w:rPr>
+          <w:sz w:val="24"/>
+        </w:rPr>
+        <w:t xml:space="preserve"> this layer is responsible for graphical user interfaces</w:t>
+      </w:r>
+      <w:r>
+        <w:rPr>
+          <w:sz w:val="24"/>
+        </w:rPr>
+        <w:t xml:space="preserve"> and displaying data under a specific format; also, it sends data to the business logic layer for further processing and manipulation</w:t>
+      </w:r>
+    </w:p>
+    <w:p>
+      <w:pPr>
+        <w:pStyle w:val="ListParagraph"/>
+        <w:numPr>
+          <w:ilvl w:val="0"/>
+          <w:numId w:val="5"/>
+        </w:numPr>
+        <w:spacing w:line="240" w:lineRule="auto"/>
+        <w:jc w:val="both"/>
+        <w:rPr>
+          <w:sz w:val="24"/>
+        </w:rPr>
+      </w:pPr>
+      <w:r>
+        <w:rPr>
+          <w:b/>
+          <w:sz w:val="24"/>
+          <w:u w:val="single"/>
+        </w:rPr>
+        <w:t xml:space="preserve">business logic </w:t>
+      </w:r>
+      <w:proofErr w:type="gramStart"/>
+      <w:r>
+        <w:rPr>
+          <w:b/>
+          <w:sz w:val="24"/>
+          <w:u w:val="single"/>
+        </w:rPr>
+        <w:t>layer</w:t>
+      </w:r>
+      <w:proofErr w:type="gramEnd"/>
+      <w:r>
+        <w:rPr>
+          <w:sz w:val="24"/>
+        </w:rPr>
+        <w:t xml:space="preserve"> </w:t>
+      </w:r>
+      <w:r>
+        <w:rPr>
+          <w:sz w:val="24"/>
+        </w:rPr>
+        <w:sym w:font="Wingdings" w:char="F0E0"/>
+      </w:r>
+      <w:r>
+        <w:rPr>
+          <w:sz w:val="24"/>
+        </w:rPr>
+        <w:t xml:space="preserve"> </w:t>
+      </w:r>
+      <w:r>
+        <w:rPr>
+          <w:sz w:val="24"/>
+        </w:rPr>
+        <w:t>this layer is responsible for manipulating interaction between different types of objects corresponding to the application; another important role this layer has is to coordinate data flow between the presentation layer and the data access layer</w:t>
+      </w:r>
+    </w:p>
+    <w:p>
+      <w:pPr>
+        <w:pStyle w:val="ListParagraph"/>
+        <w:numPr>
+          <w:ilvl w:val="0"/>
+          <w:numId w:val="5"/>
+        </w:numPr>
+        <w:spacing w:line="240" w:lineRule="auto"/>
+        <w:jc w:val="both"/>
+        <w:rPr>
+          <w:sz w:val="24"/>
+        </w:rPr>
+      </w:pPr>
+      <w:r>
+        <w:rPr>
+          <w:b/>
+          <w:sz w:val="24"/>
+          <w:u w:val="single"/>
+        </w:rPr>
+        <w:t>persistence (data access</w:t>
+      </w:r>
+      <w:r>
+        <w:rPr>
+          <w:b/>
+          <w:sz w:val="24"/>
+          <w:u w:val="single"/>
+        </w:rPr>
+        <w:t>)</w:t>
+      </w:r>
+      <w:r>
+        <w:rPr>
+          <w:b/>
+          <w:sz w:val="24"/>
+          <w:u w:val="single"/>
+        </w:rPr>
+        <w:t xml:space="preserve"> layer</w:t>
+      </w:r>
+      <w:r>
+        <w:rPr>
+          <w:sz w:val="24"/>
+        </w:rPr>
+        <w:t xml:space="preserve"> </w:t>
+      </w:r>
+      <w:r>
+        <w:rPr>
+          <w:sz w:val="24"/>
+        </w:rPr>
+        <w:sym w:font="Wingdings" w:char="F0E0"/>
+      </w:r>
+      <w:r>
+        <w:rPr>
+          <w:sz w:val="24"/>
+        </w:rPr>
+        <w:t xml:space="preserve"> this layer separates the database engine used </w:t>
+      </w:r>
+      <w:r>
+        <w:rPr>
+          <w:sz w:val="24"/>
+        </w:rPr>
+        <w:t>from the business logic, providing a few advantages such as: encapsulation of database logic in a single layer and easier migration to other storage engines</w:t>
+      </w:r>
+    </w:p>
+    <w:p>
+      <w:pPr>
+        <w:pStyle w:val="ListParagraph"/>
+        <w:numPr>
+          <w:ilvl w:val="0"/>
+          <w:numId w:val="5"/>
+        </w:numPr>
+        <w:spacing w:line="240" w:lineRule="auto"/>
+        <w:jc w:val="both"/>
+        <w:rPr>
+          <w:sz w:val="24"/>
+        </w:rPr>
+      </w:pPr>
+      <w:r>
+        <w:rPr>
+          <w:b/>
+          <w:sz w:val="24"/>
+          <w:u w:val="single"/>
+        </w:rPr>
+        <w:t xml:space="preserve">database layer </w:t>
+      </w:r>
+      <w:r>
+        <w:rPr>
+          <w:sz w:val="24"/>
+        </w:rPr>
+        <w:sym w:font="Wingdings" w:char="F0E0"/>
+      </w:r>
+      <w:r>
+        <w:rPr>
+          <w:sz w:val="24"/>
+        </w:rPr>
+        <w:t xml:space="preserve"> provides data storage and isolates data from the other layers</w:t>
+      </w:r>
+    </w:p>
+    <w:p>
+      <w:pPr>
+        <w:spacing w:line="240" w:lineRule="auto"/>
+        <w:jc w:val="both"/>
+        <w:rPr>
+          <w:sz w:val="24"/>
+        </w:rPr>
+      </w:pPr>
+    </w:p>
+    <w:p>
+      <w:pPr>
+        <w:spacing w:line="240" w:lineRule="auto"/>
+        <w:ind w:left="720"/>
+        <w:jc w:val="both"/>
+        <w:rPr>
+          <w:sz w:val="24"/>
+        </w:rPr>
+      </w:pPr>
+      <w:r>
+        <w:rPr>
+          <w:sz w:val="24"/>
+        </w:rPr>
+        <w:t>Following, there is presented a diagram which illustrates the layered architecture pattern:</w:t>
+      </w:r>
+    </w:p>
+    <w:p>
+      <w:pPr>
+        <w:spacing w:line="240" w:lineRule="auto"/>
+        <w:ind w:left="720"/>
+        <w:jc w:val="both"/>
+        <w:rPr>
+          <w:sz w:val="24"/>
+        </w:rPr>
+      </w:pPr>
+      <w:r>
+        <w:rPr>
+          <w:noProof/>
+        </w:rPr>
+        <w:drawing>
+          <wp:anchor distT="0" distB="0" distL="114300" distR="114300" simplePos="0" relativeHeight="251660288" behindDoc="1" locked="0" layoutInCell="1" allowOverlap="1">
+            <wp:simplePos x="0" y="0"/>
+            <wp:positionH relativeFrom="column">
+              <wp:posOffset>510540</wp:posOffset>
+            </wp:positionH>
+            <wp:positionV relativeFrom="paragraph">
+              <wp:posOffset>17780</wp:posOffset>
+            </wp:positionV>
+            <wp:extent cx="5433060" cy="1844040"/>
+            <wp:effectExtent l="0" t="0" r="0" b="0"/>
+            <wp:wrapTight wrapText="bothSides">
+              <wp:wrapPolygon edited="0">
+                <wp:start x="0" y="0"/>
+                <wp:lineTo x="0" y="21421"/>
+                <wp:lineTo x="21509" y="21421"/>
+                <wp:lineTo x="21509" y="0"/>
+                <wp:lineTo x="0" y="0"/>
+              </wp:wrapPolygon>
+            </wp:wrapTight>
+            <wp:docPr id="2" name="Picture 2" descr="Alt Text"/>
+            <wp:cNvGraphicFramePr>
+              <a:graphicFrameLocks xmlns:a="http://schemas.openxmlformats.org/drawingml/2006/main" noChangeAspect="1"/>
+            </wp:cNvGraphicFramePr>
+            <a:graphic xmlns:a="http://schemas.openxmlformats.org/drawingml/2006/main">
+              <a:graphicData uri="http://schemas.openxmlformats.org/drawingml/2006/picture">
+                <pic:pic xmlns:pic="http://schemas.openxmlformats.org/drawingml/2006/picture">
+                  <pic:nvPicPr>
+                    <pic:cNvPr id="0" name="Picture 1" descr="Alt Text"/>
+                    <pic:cNvPicPr>
+                      <a:picLocks noChangeAspect="1" noChangeArrowheads="1"/>
+                    </pic:cNvPicPr>
+                  </pic:nvPicPr>
+                  <pic:blipFill>
+                    <a:blip r:embed="rId9" cstate="print">
+                      <a:extLst>
+                        <a:ext uri="{28A0092B-C50C-407E-A947-70E740481C1C}">
+                          <a14:useLocalDpi xmlns:a14="http://schemas.microsoft.com/office/drawing/2010/main" val="0"/>
+                        </a:ext>
+                      </a:extLst>
+                    </a:blip>
+                    <a:srcRect/>
+                    <a:stretch>
+                      <a:fillRect/>
+                    </a:stretch>
+                  </pic:blipFill>
+                  <pic:spPr bwMode="auto">
+                    <a:xfrm>
+                      <a:off x="0" y="0"/>
+                      <a:ext cx="5433060" cy="1844040"/>
+                    </a:xfrm>
+                    <a:prstGeom prst="rect">
+                      <a:avLst/>
+                    </a:prstGeom>
+                    <a:noFill/>
+                    <a:ln>
+                      <a:noFill/>
+                    </a:ln>
+                  </pic:spPr>
+                </pic:pic>
+              </a:graphicData>
+            </a:graphic>
+            <wp14:sizeRelH relativeFrom="margin">
+              <wp14:pctWidth>0</wp14:pctWidth>
+            </wp14:sizeRelH>
+            <wp14:sizeRelV relativeFrom="margin">
+              <wp14:pctHeight>0</wp14:pctHeight>
+            </wp14:sizeRelV>
+          </wp:anchor>
+        </w:drawing>
+      </w:r>
+    </w:p>
+    <w:p>
+      <w:pPr>
+        <w:spacing w:line="240" w:lineRule="auto"/>
+        <w:jc w:val="both"/>
+        <w:rPr>
+          <w:i/>
+          <w:color w:val="943634" w:themeColor="accent2" w:themeShade="BF"/>
+          <w:sz w:val="24"/>
+        </w:rPr>
+      </w:pPr>
+    </w:p>
+    <w:p>
+      <w:pPr>
+        <w:spacing w:line="240" w:lineRule="auto"/>
+        <w:jc w:val="both"/>
+        <w:rPr>
+          <w:b/>
+          <w:sz w:val="28"/>
+        </w:rPr>
+      </w:pPr>
+    </w:p>
+    <w:p>
+      <w:pPr>
+        <w:spacing w:line="240" w:lineRule="auto"/>
+        <w:jc w:val="both"/>
+        <w:rPr>
+          <w:b/>
+          <w:sz w:val="28"/>
+        </w:rPr>
+      </w:pPr>
+    </w:p>
+    <w:p>
+      <w:pPr>
+        <w:spacing w:line="240" w:lineRule="auto"/>
+        <w:jc w:val="both"/>
+        <w:rPr>
+          <w:b/>
+          <w:sz w:val="28"/>
+        </w:rPr>
+      </w:pPr>
+    </w:p>
+    <w:p>
+      <w:pPr>
+        <w:spacing w:line="240" w:lineRule="auto"/>
+        <w:jc w:val="both"/>
+        <w:rPr>
+          <w:b/>
+          <w:sz w:val="28"/>
+        </w:rPr>
+      </w:pPr>
+    </w:p>
+    <w:p>
+      <w:pPr>
+        <w:spacing w:line="240" w:lineRule="auto"/>
+        <w:jc w:val="both"/>
+        <w:rPr>
+          <w:b/>
+          <w:sz w:val="28"/>
+        </w:rPr>
+      </w:pPr>
+    </w:p>
+    <w:p>
+      <w:pPr>
+        <w:spacing w:line="240" w:lineRule="auto"/>
+        <w:jc w:val="both"/>
+        <w:rPr>
+          <w:b/>
+          <w:sz w:val="28"/>
+        </w:rPr>
+      </w:pPr>
+    </w:p>
+    <w:p>
+      <w:pPr>
+        <w:spacing w:line="240" w:lineRule="auto"/>
+        <w:jc w:val="both"/>
+        <w:rPr>
+          <w:b/>
+          <w:sz w:val="28"/>
+        </w:rPr>
+      </w:pPr>
+    </w:p>
+    <w:p>
+      <w:pPr>
+        <w:spacing w:line="240" w:lineRule="auto"/>
+        <w:jc w:val="both"/>
+        <w:rPr>
+          <w:sz w:val="24"/>
+        </w:rPr>
+      </w:pPr>
+      <w:r>
+        <w:rPr>
+          <w:b/>
+          <w:sz w:val="28"/>
+        </w:rPr>
+        <w:lastRenderedPageBreak/>
+        <w:tab/>
+      </w:r>
+      <w:r>
+        <w:rPr>
+          <w:sz w:val="24"/>
+        </w:rPr>
+        <w:t xml:space="preserve">Each layer is closed, meaning that data flows through all the layers, without skipping any of them. </w:t>
+      </w:r>
+      <w:proofErr w:type="gramStart"/>
+      <w:r>
+        <w:rPr>
+          <w:sz w:val="24"/>
+        </w:rPr>
+        <w:t>Also</w:t>
+      </w:r>
+      <w:proofErr w:type="gramEnd"/>
+      <w:r>
+        <w:rPr>
+          <w:sz w:val="24"/>
+        </w:rPr>
+        <w:t xml:space="preserve"> a layer should only know about the layer underneath it, without being aware of higher layers.</w:t>
+      </w:r>
+    </w:p>
+    <w:p>
+      <w:pPr>
+        <w:spacing w:line="240" w:lineRule="auto"/>
+        <w:jc w:val="both"/>
+        <w:rPr>
+          <w:b/>
+          <w:sz w:val="28"/>
+        </w:rPr>
+      </w:pPr>
+    </w:p>
+    <w:p>
+      <w:pPr>
+        <w:spacing w:line="240" w:lineRule="auto"/>
+        <w:jc w:val="both"/>
+        <w:rPr>
+          <w:b/>
+        </w:rPr>
+      </w:pPr>
+      <w:r>
+        <w:rPr>
+          <w:b/>
+          <w:sz w:val="28"/>
+        </w:rPr>
+        <w:t>3</w:t>
+      </w:r>
+      <w:r>
+        <w:rPr>
+          <w:b/>
+          <w:sz w:val="28"/>
+        </w:rPr>
+        <w:t>.</w:t>
+      </w:r>
+      <w:r>
+        <w:rPr>
+          <w:b/>
+          <w:sz w:val="28"/>
+        </w:rPr>
+        <w:t>2</w:t>
+      </w:r>
+      <w:r>
+        <w:rPr>
+          <w:b/>
+          <w:sz w:val="28"/>
+        </w:rPr>
+        <w:t xml:space="preserve"> </w:t>
+      </w:r>
+      <w:r>
+        <w:rPr>
+          <w:b/>
+          <w:sz w:val="28"/>
+        </w:rPr>
+        <w:t>Diagrams</w:t>
+      </w:r>
+    </w:p>
+    <w:p>
+      <w:pPr>
+        <w:spacing w:line="240" w:lineRule="auto"/>
+        <w:jc w:val="both"/>
+        <w:rPr>
+          <w:i/>
+          <w:color w:val="943634" w:themeColor="accent2" w:themeShade="BF"/>
+          <w:sz w:val="24"/>
+        </w:rPr>
+      </w:pPr>
+      <w:r>
+        <w:rPr>
+          <w:i/>
+          <w:color w:val="943634" w:themeColor="accent2" w:themeShade="BF"/>
+          <w:sz w:val="24"/>
+        </w:rPr>
+        <w:t>[</w:t>
+      </w:r>
+      <w:r>
+        <w:rPr>
+          <w:i/>
+          <w:color w:val="943634" w:themeColor="accent2" w:themeShade="BF"/>
+          <w:sz w:val="24"/>
+        </w:rPr>
+        <w:t>C</w:t>
+      </w:r>
+      <w:r>
+        <w:rPr>
+          <w:i/>
+          <w:color w:val="943634" w:themeColor="accent2" w:themeShade="BF"/>
+          <w:sz w:val="24"/>
+        </w:rPr>
+        <w:t>reate the system’s conceptual architecture</w:t>
+      </w:r>
+      <w:r>
+        <w:rPr>
+          <w:i/>
+          <w:color w:val="943634" w:themeColor="accent2" w:themeShade="BF"/>
+          <w:sz w:val="24"/>
+        </w:rPr>
+        <w:t>;</w:t>
+      </w:r>
+      <w:r>
+        <w:rPr>
+          <w:i/>
+          <w:color w:val="943634" w:themeColor="accent2" w:themeShade="BF"/>
+          <w:sz w:val="24"/>
+        </w:rPr>
+        <w:t xml:space="preserve"> use </w:t>
+      </w:r>
+      <w:r>
+        <w:rPr>
+          <w:i/>
+          <w:color w:val="943634" w:themeColor="accent2" w:themeShade="BF"/>
+          <w:sz w:val="24"/>
+        </w:rPr>
+        <w:t>architectural pattern</w:t>
+      </w:r>
+      <w:r>
+        <w:rPr>
+          <w:i/>
+          <w:color w:val="943634" w:themeColor="accent2" w:themeShade="BF"/>
+          <w:sz w:val="24"/>
+        </w:rPr>
+        <w:t>s</w:t>
+      </w:r>
+      <w:r>
+        <w:rPr>
+          <w:i/>
+          <w:color w:val="943634" w:themeColor="accent2" w:themeShade="BF"/>
+          <w:sz w:val="24"/>
+        </w:rPr>
+        <w:t xml:space="preserve"> and </w:t>
+      </w:r>
+      <w:r>
+        <w:rPr>
+          <w:i/>
+          <w:color w:val="943634" w:themeColor="accent2" w:themeShade="BF"/>
+          <w:sz w:val="24"/>
+        </w:rPr>
+        <w:t>describe how they are applied</w:t>
+      </w:r>
+      <w:r>
+        <w:rPr>
+          <w:i/>
+          <w:color w:val="943634" w:themeColor="accent2" w:themeShade="BF"/>
+          <w:sz w:val="24"/>
+        </w:rPr>
+        <w:t>. Create package, component and deployment diagrams</w:t>
+      </w:r>
+      <w:r>
+        <w:rPr>
+          <w:i/>
+          <w:color w:val="943634" w:themeColor="accent2" w:themeShade="BF"/>
+          <w:sz w:val="24"/>
+        </w:rPr>
+        <w:t>]</w:t>
+      </w:r>
+    </w:p>
+    <w:p>
+      <w:pPr>
+        <w:spacing w:line="240" w:lineRule="auto"/>
+        <w:jc w:val="both"/>
+      </w:pPr>
+    </w:p>
+    <w:p>
+      <w:pPr>
+        <w:pStyle w:val="Title"/>
+        <w:jc w:val="both"/>
+        <w:rPr>
+          <w:rFonts w:ascii="Times New Roman" w:hAnsi="Times New Roman"/>
+        </w:rPr>
+      </w:pPr>
+      <w:bookmarkStart w:id="27" w:name="_Toc254785392"/>
+      <w:r>
+        <w:rPr>
+          <w:rFonts w:ascii="Times New Roman" w:hAnsi="Times New Roman"/>
+        </w:rPr>
+        <w:t>4</w:t>
+      </w:r>
+      <w:r>
+        <w:rPr>
+          <w:rFonts w:ascii="Times New Roman" w:hAnsi="Times New Roman"/>
+        </w:rPr>
+        <w:t xml:space="preserve">. UML </w:t>
+      </w:r>
+      <w:r>
+        <w:rPr>
+          <w:rFonts w:ascii="Times New Roman" w:hAnsi="Times New Roman"/>
+        </w:rPr>
+        <w:t>Sequence</w:t>
+      </w:r>
+      <w:r>
+        <w:rPr>
+          <w:rFonts w:ascii="Times New Roman" w:hAnsi="Times New Roman"/>
+        </w:rPr>
+        <w:t xml:space="preserve"> Diagrams</w:t>
+      </w:r>
       <w:bookmarkEnd w:id="27"/>
     </w:p>
     <w:p>
       <w:pPr>
+        <w:spacing w:line="240" w:lineRule="auto"/>
+        <w:jc w:val="both"/>
+        <w:rPr>
+          <w:i/>
+          <w:color w:val="943634" w:themeColor="accent2" w:themeShade="BF"/>
+          <w:sz w:val="24"/>
+        </w:rPr>
+      </w:pPr>
+      <w:r>
+        <w:rPr>
+          <w:i/>
+          <w:color w:val="943634" w:themeColor="accent2" w:themeShade="BF"/>
+          <w:sz w:val="24"/>
+        </w:rPr>
+        <w:t>[</w:t>
+      </w:r>
+      <w:r>
+        <w:rPr>
+          <w:i/>
+          <w:color w:val="943634" w:themeColor="accent2" w:themeShade="BF"/>
+          <w:sz w:val="24"/>
+        </w:rPr>
+        <w:t>C</w:t>
+      </w:r>
+      <w:r>
+        <w:rPr>
+          <w:i/>
+          <w:color w:val="943634" w:themeColor="accent2" w:themeShade="BF"/>
+          <w:sz w:val="24"/>
+        </w:rPr>
+        <w:t xml:space="preserve">reate </w:t>
+      </w:r>
+      <w:r>
+        <w:rPr>
+          <w:i/>
+          <w:color w:val="943634" w:themeColor="accent2" w:themeShade="BF"/>
+          <w:sz w:val="24"/>
+        </w:rPr>
+        <w:t>a</w:t>
+      </w:r>
+      <w:r>
+        <w:rPr>
+          <w:i/>
+          <w:color w:val="943634" w:themeColor="accent2" w:themeShade="BF"/>
+          <w:sz w:val="24"/>
+        </w:rPr>
+        <w:t xml:space="preserve"> sequence diagram for </w:t>
+      </w:r>
+      <w:r>
+        <w:rPr>
+          <w:i/>
+          <w:color w:val="943634" w:themeColor="accent2" w:themeShade="BF"/>
+          <w:sz w:val="24"/>
+        </w:rPr>
+        <w:t>a</w:t>
+      </w:r>
+      <w:r>
+        <w:rPr>
+          <w:i/>
+          <w:color w:val="943634" w:themeColor="accent2" w:themeShade="BF"/>
+          <w:sz w:val="24"/>
+        </w:rPr>
+        <w:t xml:space="preserve"> relevant scenario</w:t>
+      </w:r>
+      <w:r>
+        <w:rPr>
+          <w:i/>
+          <w:color w:val="943634" w:themeColor="accent2" w:themeShade="BF"/>
+          <w:sz w:val="24"/>
+        </w:rPr>
+        <w:t>.</w:t>
+      </w:r>
+      <w:r>
+        <w:rPr>
+          <w:i/>
+          <w:color w:val="943634" w:themeColor="accent2" w:themeShade="BF"/>
+          <w:sz w:val="24"/>
+        </w:rPr>
+        <w:t>]</w:t>
+      </w:r>
+    </w:p>
+    <w:p>
+      <w:pPr>
         <w:pStyle w:val="Title"/>
         <w:jc w:val="both"/>
         <w:rPr>
           <w:rFonts w:ascii="Times New Roman" w:hAnsi="Times New Roman"/>
         </w:rPr>
       </w:pPr>
-      <w:r>
-        <w:rPr>
-          <w:rFonts w:ascii="Times New Roman" w:hAnsi="Times New Roman"/>
-        </w:rPr>
-        <w:t>3</w:t>
+    </w:p>
+    <w:p>
+      <w:pPr>
+        <w:pStyle w:val="Title"/>
+        <w:jc w:val="both"/>
+        <w:rPr>
+          <w:rFonts w:ascii="Times New Roman" w:hAnsi="Times New Roman"/>
+        </w:rPr>
+      </w:pPr>
+      <w:bookmarkStart w:id="28" w:name="_Toc254785393"/>
+      <w:r>
+        <w:rPr>
+          <w:rFonts w:ascii="Times New Roman" w:hAnsi="Times New Roman"/>
+        </w:rPr>
+        <w:t>5</w:t>
+      </w:r>
+      <w:r>
+        <w:rPr>
+          <w:rFonts w:ascii="Times New Roman" w:hAnsi="Times New Roman"/>
+        </w:rPr>
+        <w:t xml:space="preserve">. Class </w:t>
+      </w:r>
+      <w:r>
+        <w:rPr>
+          <w:rFonts w:ascii="Times New Roman" w:hAnsi="Times New Roman"/>
+        </w:rPr>
+        <w:t>Design</w:t>
+      </w:r>
+      <w:bookmarkEnd w:id="28"/>
+    </w:p>
+    <w:p>
+      <w:pPr>
+        <w:spacing w:line="240" w:lineRule="auto"/>
+        <w:jc w:val="both"/>
+        <w:rPr>
+          <w:b/>
+          <w:sz w:val="28"/>
+        </w:rPr>
+      </w:pPr>
+    </w:p>
+    <w:p>
+      <w:pPr>
+        <w:spacing w:line="240" w:lineRule="auto"/>
+        <w:jc w:val="both"/>
+        <w:rPr>
+          <w:b/>
+        </w:rPr>
+      </w:pPr>
+      <w:r>
+        <w:rPr>
+          <w:b/>
+          <w:sz w:val="28"/>
+        </w:rPr>
+        <w:t>5</w:t>
+      </w:r>
+      <w:r>
+        <w:rPr>
+          <w:b/>
+          <w:sz w:val="28"/>
+        </w:rPr>
+        <w:t>.1 Design Patterns Description</w:t>
+      </w:r>
+    </w:p>
+    <w:p>
+      <w:pPr>
+        <w:spacing w:line="240" w:lineRule="auto"/>
+        <w:jc w:val="both"/>
+        <w:rPr>
+          <w:i/>
+          <w:color w:val="943634" w:themeColor="accent2" w:themeShade="BF"/>
+          <w:sz w:val="24"/>
+        </w:rPr>
+      </w:pPr>
+    </w:p>
+    <w:p>
+      <w:pPr>
+        <w:spacing w:line="240" w:lineRule="auto"/>
+        <w:jc w:val="both"/>
+        <w:rPr>
+          <w:sz w:val="24"/>
+        </w:rPr>
+      </w:pPr>
+      <w:r>
+        <w:rPr>
+          <w:sz w:val="24"/>
+        </w:rPr>
+        <w:tab/>
+        <w:t xml:space="preserve">The design pattern used in the context of this assignment is the </w:t>
+      </w:r>
+      <w:r>
+        <w:rPr>
+          <w:b/>
+          <w:sz w:val="24"/>
+          <w:u w:val="single"/>
+        </w:rPr>
+        <w:t>Factory Method</w:t>
+      </w:r>
+      <w:r>
+        <w:rPr>
+          <w:sz w:val="24"/>
+        </w:rPr>
+        <w:t xml:space="preserve"> creational pattern. The intent of this specific pattern is to define an interface for object creation, but by letting subclasses decide which class to instantiate. Another known name for this pattern is Virtual Constructor.</w:t>
+      </w:r>
+    </w:p>
+    <w:p>
+      <w:pPr>
+        <w:spacing w:line="240" w:lineRule="auto"/>
+        <w:jc w:val="both"/>
+        <w:rPr>
+          <w:sz w:val="24"/>
+        </w:rPr>
+      </w:pPr>
+      <w:r>
+        <w:rPr>
+          <w:sz w:val="24"/>
+        </w:rPr>
+        <w:tab/>
+        <w:t>Applying this pattern is suitable in the following situations:</w:t>
+      </w:r>
+      <w:r>
+        <w:rPr>
+          <w:sz w:val="24"/>
+        </w:rPr>
+        <w:tab/>
+        <w:t xml:space="preserve">when a class does not know </w:t>
+      </w:r>
+      <w:r>
+        <w:rPr>
+          <w:sz w:val="24"/>
+        </w:rPr>
+        <w:t>the type of objects it needs to instantiate, when a class wants its subclasses to specify objects’ type or when a class delegates responsibility to one or more helper subclasses.</w:t>
+      </w:r>
+    </w:p>
+    <w:p>
+      <w:pPr>
+        <w:pStyle w:val="NoSpacing"/>
+        <w:rPr>
+          <w:sz w:val="24"/>
+        </w:rPr>
+      </w:pPr>
+      <w:r>
+        <w:rPr>
+          <w:sz w:val="24"/>
+        </w:rPr>
+        <w:tab/>
+        <w:t xml:space="preserve">The major participants occurring when using this design pattern are: </w:t>
+      </w:r>
+    </w:p>
+    <w:p>
+      <w:pPr>
+        <w:pStyle w:val="NoSpacing"/>
+        <w:numPr>
+          <w:ilvl w:val="0"/>
+          <w:numId w:val="7"/>
+        </w:numPr>
+        <w:rPr>
+          <w:b/>
+          <w:sz w:val="24"/>
+          <w:u w:val="single"/>
+        </w:rPr>
+      </w:pPr>
+      <w:r>
+        <w:rPr>
+          <w:b/>
+          <w:sz w:val="24"/>
+          <w:u w:val="single"/>
+        </w:rPr>
+        <w:t>product</w:t>
+      </w:r>
+      <w:r>
+        <w:rPr>
+          <w:b/>
+          <w:sz w:val="24"/>
+          <w:u w:val="single"/>
+        </w:rPr>
+        <w:t xml:space="preserve"> </w:t>
+      </w:r>
+      <w:r>
+        <w:rPr>
+          <w:sz w:val="24"/>
+        </w:rPr>
+        <w:sym w:font="Wingdings" w:char="F0E0"/>
+      </w:r>
+      <w:r>
+        <w:rPr>
+          <w:sz w:val="24"/>
+        </w:rPr>
+        <w:t xml:space="preserve"> it defines the interface for the objects that will be created by the factory method</w:t>
+      </w:r>
+    </w:p>
+    <w:p>
+      <w:pPr>
+        <w:pStyle w:val="NoSpacing"/>
+        <w:numPr>
+          <w:ilvl w:val="0"/>
+          <w:numId w:val="7"/>
+        </w:numPr>
+        <w:rPr>
+          <w:b/>
+          <w:sz w:val="24"/>
+          <w:u w:val="single"/>
+        </w:rPr>
+      </w:pPr>
+      <w:proofErr w:type="spellStart"/>
+      <w:r>
+        <w:rPr>
+          <w:b/>
+          <w:sz w:val="24"/>
+          <w:u w:val="single"/>
+        </w:rPr>
+        <w:t>concrete_product</w:t>
+      </w:r>
+      <w:proofErr w:type="spellEnd"/>
+      <w:r>
+        <w:rPr>
+          <w:b/>
+          <w:sz w:val="24"/>
+          <w:u w:val="single"/>
+        </w:rPr>
+        <w:t xml:space="preserve"> </w:t>
+      </w:r>
+      <w:r>
+        <w:rPr>
+          <w:sz w:val="24"/>
+        </w:rPr>
+        <w:sym w:font="Wingdings" w:char="F0E0"/>
+      </w:r>
+      <w:r>
+        <w:rPr>
+          <w:sz w:val="24"/>
+        </w:rPr>
+        <w:t xml:space="preserve"> this is the implementation of the product interface</w:t>
+      </w:r>
+    </w:p>
+    <w:p>
+      <w:pPr>
+        <w:pStyle w:val="NoSpacing"/>
+        <w:numPr>
+          <w:ilvl w:val="0"/>
+          <w:numId w:val="7"/>
+        </w:numPr>
+        <w:rPr>
+          <w:b/>
+          <w:sz w:val="24"/>
+          <w:u w:val="single"/>
+        </w:rPr>
+      </w:pPr>
+      <w:r>
+        <w:rPr>
+          <w:b/>
+          <w:sz w:val="24"/>
+          <w:u w:val="single"/>
+        </w:rPr>
+        <w:t>creator</w:t>
+      </w:r>
+      <w:r>
+        <w:rPr>
+          <w:b/>
+          <w:sz w:val="24"/>
+          <w:u w:val="single"/>
+        </w:rPr>
+        <w:t xml:space="preserve"> </w:t>
+      </w:r>
+      <w:r>
+        <w:rPr>
+          <w:sz w:val="24"/>
+        </w:rPr>
+        <w:sym w:font="Wingdings" w:char="F0E0"/>
+      </w:r>
+      <w:r>
+        <w:rPr>
+          <w:sz w:val="24"/>
+        </w:rPr>
+        <w:t xml:space="preserve"> declares the factory method which returns an instance of product</w:t>
+      </w:r>
+    </w:p>
+    <w:p>
+      <w:pPr>
+        <w:pStyle w:val="NoSpacing"/>
+        <w:numPr>
+          <w:ilvl w:val="0"/>
+          <w:numId w:val="7"/>
+        </w:numPr>
+        <w:rPr>
+          <w:b/>
+          <w:sz w:val="24"/>
+          <w:u w:val="single"/>
+        </w:rPr>
+      </w:pPr>
+      <w:proofErr w:type="spellStart"/>
+      <w:r>
+        <w:rPr>
+          <w:b/>
+          <w:sz w:val="24"/>
+          <w:u w:val="single"/>
+        </w:rPr>
+        <w:t>concrete_creator</w:t>
+      </w:r>
+      <w:proofErr w:type="spellEnd"/>
+      <w:r>
+        <w:rPr>
+          <w:b/>
+          <w:sz w:val="24"/>
+          <w:u w:val="single"/>
+        </w:rPr>
+        <w:t xml:space="preserve"> </w:t>
+      </w:r>
+      <w:r>
+        <w:rPr>
+          <w:sz w:val="24"/>
+        </w:rPr>
+        <w:sym w:font="Wingdings" w:char="F0E0"/>
+      </w:r>
+      <w:r>
+        <w:rPr>
+          <w:sz w:val="24"/>
+        </w:rPr>
+        <w:t xml:space="preserve"> overrides the factory method, so it returns an instance of a concrete product</w:t>
+      </w:r>
+    </w:p>
+    <w:p>
+      <w:pPr>
+        <w:pStyle w:val="NoSpacing"/>
+        <w:ind w:left="720"/>
+        <w:rPr>
+          <w:b/>
+          <w:sz w:val="24"/>
+          <w:u w:val="single"/>
+        </w:rPr>
+      </w:pPr>
+    </w:p>
+    <w:p>
+      <w:pPr>
+        <w:pStyle w:val="NoSpacing"/>
+        <w:ind w:left="720"/>
+        <w:rPr>
+          <w:sz w:val="24"/>
+        </w:rPr>
+      </w:pPr>
+      <w:r>
+        <w:rPr>
+          <w:sz w:val="24"/>
+        </w:rPr>
+        <w:t xml:space="preserve">The general structure of this pattern is illustrated in the following </w:t>
+      </w:r>
+      <w:r>
+        <w:rPr>
+          <w:sz w:val="24"/>
+        </w:rPr>
+        <w:t>diagram:</w:t>
+      </w:r>
+    </w:p>
+    <w:p>
+      <w:pPr>
+        <w:pStyle w:val="NoSpacing"/>
+        <w:ind w:left="720"/>
+        <w:rPr>
+          <w:sz w:val="24"/>
+        </w:rPr>
+      </w:pPr>
+    </w:p>
+    <w:p>
+      <w:pPr>
+        <w:pStyle w:val="NoSpacing"/>
+      </w:pPr>
+      <w:r>
+        <w:t xml:space="preserve"> </w:t>
+      </w:r>
+    </w:p>
+    <w:p>
+      <w:pPr>
+        <w:pStyle w:val="NoSpacing"/>
+      </w:pPr>
+      <w:r>
+        <w:rPr>
+          <w:noProof/>
+        </w:rPr>
+        <w:drawing>
+          <wp:anchor distT="0" distB="0" distL="114300" distR="114300" simplePos="0" relativeHeight="251658240" behindDoc="1" locked="0" layoutInCell="1" allowOverlap="1" wp14:anchorId="30679015">
+            <wp:simplePos x="0" y="0"/>
+            <wp:positionH relativeFrom="column">
+              <wp:posOffset>320040</wp:posOffset>
+            </wp:positionH>
+            <wp:positionV relativeFrom="paragraph">
+              <wp:posOffset>91440</wp:posOffset>
+            </wp:positionV>
+            <wp:extent cx="5608320" cy="2613660"/>
+            <wp:effectExtent l="0" t="0" r="0" b="0"/>
+            <wp:wrapTight wrapText="bothSides">
+              <wp:wrapPolygon edited="0">
+                <wp:start x="0" y="0"/>
+                <wp:lineTo x="0" y="21411"/>
+                <wp:lineTo x="21497" y="21411"/>
+                <wp:lineTo x="21497" y="0"/>
+                <wp:lineTo x="0" y="0"/>
+              </wp:wrapPolygon>
+            </wp:wrapTight>
+            <wp:docPr id="1" name="Picture 1"/>
+            <wp:cNvGraphicFramePr>
+              <a:graphicFrameLocks xmlns:a="http://schemas.openxmlformats.org/drawingml/2006/main" noChangeAspect="1"/>
+            </wp:cNvGraphicFramePr>
+            <a:graphic xmlns:a="http://schemas.openxmlformats.org/drawingml/2006/main">
+              <a:graphicData uri="http://schemas.openxmlformats.org/drawingml/2006/picture">
+                <pic:pic xmlns:pic="http://schemas.openxmlformats.org/drawingml/2006/picture">
+                  <pic:nvPicPr>
+                    <pic:cNvPr id="1" name=""/>
+                    <pic:cNvPicPr/>
+                  </pic:nvPicPr>
+                  <pic:blipFill rotWithShape="1">
+                    <a:blip r:embed="rId10">
+                      <a:extLst>
+                        <a:ext uri="{28A0092B-C50C-407E-A947-70E740481C1C}">
+                          <a14:useLocalDpi xmlns:a14="http://schemas.microsoft.com/office/drawing/2010/main" val="0"/>
+                        </a:ext>
+                      </a:extLst>
+                    </a:blip>
+                    <a:srcRect l="11411" t="41026" r="15256" b="15897"/>
+                    <a:stretch/>
+                  </pic:blipFill>
+                  <pic:spPr bwMode="auto">
+                    <a:xfrm>
+                      <a:off x="0" y="0"/>
+                      <a:ext cx="5608320" cy="2613660"/>
+                    </a:xfrm>
+                    <a:prstGeom prst="rect">
+                      <a:avLst/>
+                    </a:prstGeom>
+                    <a:ln>
+                      <a:noFill/>
+                    </a:ln>
+                    <a:extLst>
+                      <a:ext uri="{53640926-AAD7-44D8-BBD7-CCE9431645EC}">
+                        <a14:shadowObscured xmlns:a14="http://schemas.microsoft.com/office/drawing/2010/main"/>
+                      </a:ext>
+                    </a:extLst>
+                  </pic:spPr>
+                </pic:pic>
+              </a:graphicData>
+            </a:graphic>
+            <wp14:sizeRelH relativeFrom="margin">
+              <wp14:pctWidth>0</wp14:pctWidth>
+            </wp14:sizeRelH>
+            <wp14:sizeRelV relativeFrom="margin">
+              <wp14:pctHeight>0</wp14:pctHeight>
+            </wp14:sizeRelV>
+          </wp:anchor>
+        </w:drawing>
+      </w:r>
+      <w:r>
+        <w:tab/>
+      </w:r>
+    </w:p>
+    <w:p>
+      <w:pPr>
+        <w:spacing w:line="240" w:lineRule="auto"/>
+        <w:jc w:val="both"/>
+        <w:rPr>
+          <w:sz w:val="24"/>
+        </w:rPr>
+      </w:pPr>
+      <w:r>
+        <w:rPr>
+          <w:sz w:val="24"/>
+        </w:rPr>
+        <w:lastRenderedPageBreak/>
+        <w:tab/>
+        <w:t xml:space="preserve"> </w:t>
+      </w:r>
+    </w:p>
+    <w:p>
+      <w:pPr>
+        <w:spacing w:line="240" w:lineRule="auto"/>
+        <w:jc w:val="both"/>
+      </w:pPr>
+    </w:p>
+    <w:p>
+      <w:pPr>
+        <w:spacing w:line="240" w:lineRule="auto"/>
+        <w:jc w:val="both"/>
+        <w:rPr>
+          <w:b/>
+          <w:sz w:val="28"/>
+        </w:rPr>
+      </w:pPr>
+    </w:p>
+    <w:p>
+      <w:pPr>
+        <w:spacing w:line="240" w:lineRule="auto"/>
+        <w:jc w:val="both"/>
+        <w:rPr>
+          <w:b/>
+          <w:sz w:val="28"/>
+        </w:rPr>
+      </w:pPr>
+    </w:p>
+    <w:p>
+      <w:pPr>
+        <w:spacing w:line="240" w:lineRule="auto"/>
+        <w:jc w:val="both"/>
+        <w:rPr>
+          <w:b/>
+          <w:sz w:val="28"/>
+        </w:rPr>
+      </w:pPr>
+    </w:p>
+    <w:p>
+      <w:pPr>
+        <w:spacing w:line="240" w:lineRule="auto"/>
+        <w:jc w:val="both"/>
+        <w:rPr>
+          <w:b/>
+          <w:sz w:val="28"/>
+        </w:rPr>
+      </w:pPr>
+    </w:p>
+    <w:p>
+      <w:pPr>
+        <w:spacing w:line="240" w:lineRule="auto"/>
+        <w:jc w:val="both"/>
+        <w:rPr>
+          <w:b/>
+          <w:sz w:val="28"/>
+        </w:rPr>
+      </w:pPr>
+    </w:p>
+    <w:p>
+      <w:pPr>
+        <w:spacing w:line="240" w:lineRule="auto"/>
+        <w:jc w:val="both"/>
+        <w:rPr>
+          <w:b/>
+          <w:sz w:val="28"/>
+        </w:rPr>
+      </w:pPr>
+    </w:p>
+    <w:p>
+      <w:pPr>
+        <w:spacing w:line="240" w:lineRule="auto"/>
+        <w:jc w:val="both"/>
+        <w:rPr>
+          <w:b/>
+          <w:sz w:val="28"/>
+        </w:rPr>
+      </w:pPr>
+    </w:p>
+    <w:p>
+      <w:pPr>
+        <w:spacing w:line="240" w:lineRule="auto"/>
+        <w:jc w:val="both"/>
+      </w:pPr>
+      <w:r>
+        <w:rPr>
+          <w:b/>
+          <w:sz w:val="28"/>
+        </w:rPr>
+        <w:t>5</w:t>
+      </w:r>
+      <w:r>
+        <w:rPr>
+          <w:b/>
+          <w:sz w:val="28"/>
+        </w:rPr>
+        <w:t>.</w:t>
+      </w:r>
+      <w:r>
+        <w:rPr>
+          <w:b/>
+          <w:sz w:val="28"/>
+        </w:rPr>
+        <w:t>2</w:t>
+      </w:r>
+      <w:r>
+        <w:rPr>
+          <w:b/>
+          <w:sz w:val="28"/>
+        </w:rPr>
+        <w:t xml:space="preserve"> </w:t>
+      </w:r>
+      <w:r>
+        <w:rPr>
+          <w:b/>
+          <w:sz w:val="28"/>
+        </w:rPr>
+        <w:t xml:space="preserve">UML </w:t>
+      </w:r>
+      <w:r>
+        <w:rPr>
+          <w:b/>
+          <w:sz w:val="28"/>
+        </w:rPr>
+        <w:t>Class Diagram</w:t>
+      </w:r>
+    </w:p>
+    <w:p>
+      <w:pPr>
+        <w:spacing w:line="240" w:lineRule="auto"/>
+        <w:jc w:val="both"/>
+        <w:rPr>
+          <w:i/>
+          <w:color w:val="943634" w:themeColor="accent2" w:themeShade="BF"/>
+          <w:sz w:val="24"/>
+        </w:rPr>
+      </w:pPr>
+      <w:r>
+        <w:rPr>
+          <w:i/>
+          <w:color w:val="943634" w:themeColor="accent2" w:themeShade="BF"/>
+          <w:sz w:val="24"/>
+        </w:rPr>
+        <w:t>[</w:t>
+      </w:r>
+      <w:r>
+        <w:rPr>
+          <w:i/>
+          <w:color w:val="943634" w:themeColor="accent2" w:themeShade="BF"/>
+          <w:sz w:val="24"/>
+        </w:rPr>
+        <w:t>C</w:t>
+      </w:r>
+      <w:r>
+        <w:rPr>
+          <w:i/>
+          <w:color w:val="943634" w:themeColor="accent2" w:themeShade="BF"/>
+          <w:sz w:val="24"/>
+        </w:rPr>
+        <w:t xml:space="preserve">reate the UML Class Diagram and </w:t>
+      </w:r>
+      <w:r>
+        <w:rPr>
+          <w:i/>
+          <w:color w:val="943634" w:themeColor="accent2" w:themeShade="BF"/>
+          <w:sz w:val="24"/>
+        </w:rPr>
+        <w:t>highlight</w:t>
+      </w:r>
+      <w:r>
+        <w:rPr>
+          <w:i/>
+          <w:color w:val="943634" w:themeColor="accent2" w:themeShade="BF"/>
+          <w:sz w:val="24"/>
+        </w:rPr>
+        <w:t xml:space="preserve"> and motivate</w:t>
+      </w:r>
+      <w:r>
+        <w:rPr>
+          <w:i/>
+          <w:color w:val="943634" w:themeColor="accent2" w:themeShade="BF"/>
+          <w:sz w:val="24"/>
+        </w:rPr>
+        <w:t xml:space="preserve"> </w:t>
+      </w:r>
+      <w:r>
+        <w:rPr>
+          <w:i/>
+          <w:color w:val="943634" w:themeColor="accent2" w:themeShade="BF"/>
+          <w:sz w:val="24"/>
+        </w:rPr>
+        <w:t>how</w:t>
+      </w:r>
+      <w:r>
+        <w:rPr>
+          <w:i/>
+          <w:color w:val="943634" w:themeColor="accent2" w:themeShade="BF"/>
+          <w:sz w:val="24"/>
+        </w:rPr>
+        <w:t xml:space="preserve"> the design pattern</w:t>
+      </w:r>
+      <w:r>
+        <w:rPr>
+          <w:i/>
+          <w:color w:val="943634" w:themeColor="accent2" w:themeShade="BF"/>
+          <w:sz w:val="24"/>
+        </w:rPr>
+        <w:t>s</w:t>
+      </w:r>
+      <w:r>
+        <w:rPr>
+          <w:i/>
+          <w:color w:val="943634" w:themeColor="accent2" w:themeShade="BF"/>
+          <w:sz w:val="24"/>
+        </w:rPr>
+        <w:t xml:space="preserve"> are used</w:t>
+      </w:r>
+      <w:r>
+        <w:rPr>
+          <w:i/>
+          <w:color w:val="943634" w:themeColor="accent2" w:themeShade="BF"/>
+          <w:sz w:val="24"/>
+        </w:rPr>
+        <w:t>.</w:t>
+      </w:r>
+      <w:r>
+        <w:rPr>
+          <w:i/>
+          <w:color w:val="943634" w:themeColor="accent2" w:themeShade="BF"/>
+          <w:sz w:val="24"/>
+        </w:rPr>
+        <w:t>]</w:t>
+      </w:r>
+    </w:p>
+    <w:p>
+      <w:pPr>
+        <w:spacing w:line="240" w:lineRule="auto"/>
+        <w:jc w:val="both"/>
+      </w:pPr>
+    </w:p>
+    <w:p>
+      <w:pPr>
+        <w:pStyle w:val="Title"/>
+        <w:jc w:val="both"/>
+        <w:rPr>
+          <w:rFonts w:ascii="Times New Roman" w:hAnsi="Times New Roman"/>
+        </w:rPr>
+      </w:pPr>
+      <w:bookmarkStart w:id="29" w:name="_Toc254785394"/>
+      <w:r>
+        <w:rPr>
+          <w:rFonts w:ascii="Times New Roman" w:hAnsi="Times New Roman"/>
+        </w:rPr>
+        <w:t>6</w:t>
+      </w:r>
+      <w:r>
+        <w:rPr>
+          <w:rFonts w:ascii="Times New Roman" w:hAnsi="Times New Roman"/>
+        </w:rPr>
+        <w:t>. Data Model</w:t>
+      </w:r>
+      <w:bookmarkEnd w:id="29"/>
+      <w:r>
+        <w:rPr>
+          <w:rFonts w:ascii="Times New Roman" w:hAnsi="Times New Roman"/>
+        </w:rPr>
+        <w:t xml:space="preserve"> </w:t>
+      </w:r>
+    </w:p>
+    <w:p>
+      <w:pPr>
+        <w:spacing w:line="240" w:lineRule="auto"/>
+        <w:jc w:val="both"/>
+        <w:rPr>
+          <w:i/>
+          <w:color w:val="943634" w:themeColor="accent2" w:themeShade="BF"/>
+          <w:sz w:val="24"/>
+        </w:rPr>
+      </w:pPr>
+      <w:r>
+        <w:rPr>
+          <w:i/>
+          <w:color w:val="943634" w:themeColor="accent2" w:themeShade="BF"/>
+          <w:sz w:val="24"/>
+        </w:rPr>
+        <w:t>[</w:t>
+      </w:r>
+      <w:r>
+        <w:rPr>
+          <w:i/>
+          <w:color w:val="943634" w:themeColor="accent2" w:themeShade="BF"/>
+          <w:sz w:val="24"/>
+        </w:rPr>
+        <w:t>P</w:t>
+      </w:r>
+      <w:r>
+        <w:rPr>
+          <w:i/>
+          <w:color w:val="943634" w:themeColor="accent2" w:themeShade="BF"/>
+          <w:sz w:val="24"/>
+        </w:rPr>
+        <w:t>resent the data models used in the system’s implementation</w:t>
+      </w:r>
+      <w:r>
+        <w:rPr>
+          <w:i/>
+          <w:color w:val="943634" w:themeColor="accent2" w:themeShade="BF"/>
+          <w:sz w:val="24"/>
+        </w:rPr>
+        <w:t>.</w:t>
+      </w:r>
+      <w:r>
+        <w:rPr>
+          <w:i/>
+          <w:color w:val="943634" w:themeColor="accent2" w:themeShade="BF"/>
+          <w:sz w:val="24"/>
+        </w:rPr>
+        <w:t>]</w:t>
+      </w:r>
+    </w:p>
+    <w:p>
+      <w:pPr>
+        <w:spacing w:line="240" w:lineRule="auto"/>
+        <w:jc w:val="both"/>
+        <w:rPr>
+          <w:i/>
+          <w:color w:val="943634" w:themeColor="accent2" w:themeShade="BF"/>
+        </w:rPr>
+      </w:pPr>
+    </w:p>
+    <w:p>
+      <w:pPr>
+        <w:pStyle w:val="Title"/>
+        <w:jc w:val="both"/>
+        <w:rPr>
+          <w:rFonts w:ascii="Times New Roman" w:hAnsi="Times New Roman"/>
+        </w:rPr>
+      </w:pPr>
+      <w:bookmarkStart w:id="30" w:name="_Toc254785395"/>
+      <w:r>
+        <w:rPr>
+          <w:rFonts w:ascii="Times New Roman" w:hAnsi="Times New Roman"/>
+        </w:rPr>
+        <w:t>7</w:t>
       </w:r>
       <w:r>
         <w:rPr>
@@ -2128,121 +3787,82 @@
         <w:rPr>
           <w:rFonts w:ascii="Times New Roman" w:hAnsi="Times New Roman"/>
         </w:rPr>
-        <w:t xml:space="preserve"> </w:t>
-      </w:r>
-      <w:r>
-        <w:rPr>
-          <w:rFonts w:ascii="Times New Roman" w:hAnsi="Times New Roman"/>
-        </w:rPr>
-        <w:t>Architectural Design</w:t>
-      </w:r>
-      <w:bookmarkEnd w:id="26"/>
-    </w:p>
-    <w:p>
-      <w:pPr>
-        <w:spacing w:line="240" w:lineRule="auto"/>
-        <w:jc w:val="both"/>
-        <w:rPr>
-          <w:i/>
-          <w:color w:val="943634" w:themeColor="accent2" w:themeShade="BF"/>
-          <w:sz w:val="24"/>
-        </w:rPr>
-      </w:pPr>
-    </w:p>
-    <w:p>
-      <w:pPr>
-        <w:spacing w:line="240" w:lineRule="auto"/>
-        <w:jc w:val="both"/>
-        <w:rPr>
-          <w:b/>
-        </w:rPr>
-      </w:pPr>
-      <w:r>
-        <w:rPr>
-          <w:b/>
-          <w:sz w:val="28"/>
-        </w:rPr>
-        <w:t>3</w:t>
-      </w:r>
-      <w:r>
-        <w:rPr>
-          <w:b/>
-          <w:sz w:val="28"/>
-        </w:rPr>
-        <w:t xml:space="preserve">.1 </w:t>
-      </w:r>
-      <w:r>
-        <w:rPr>
-          <w:b/>
-          <w:sz w:val="28"/>
-        </w:rPr>
-        <w:t>Architectural</w:t>
-      </w:r>
-      <w:r>
-        <w:rPr>
-          <w:b/>
-          <w:sz w:val="28"/>
-        </w:rPr>
-        <w:t xml:space="preserve"> Pattern Description</w:t>
-      </w:r>
-    </w:p>
-    <w:p>
-      <w:pPr>
-        <w:spacing w:line="240" w:lineRule="auto"/>
-        <w:jc w:val="both"/>
-        <w:rPr>
-          <w:i/>
-          <w:color w:val="943634" w:themeColor="accent2" w:themeShade="BF"/>
-          <w:sz w:val="24"/>
-        </w:rPr>
-      </w:pPr>
-      <w:r>
-        <w:rPr>
-          <w:i/>
-          <w:color w:val="943634" w:themeColor="accent2" w:themeShade="BF"/>
-          <w:sz w:val="24"/>
-        </w:rPr>
-        <w:t>[Describe</w:t>
-      </w:r>
-      <w:r>
-        <w:rPr>
-          <w:i/>
-          <w:color w:val="943634" w:themeColor="accent2" w:themeShade="BF"/>
-          <w:sz w:val="24"/>
-        </w:rPr>
-        <w:t xml:space="preserve"> briefly</w:t>
-      </w:r>
-      <w:r>
-        <w:rPr>
-          <w:i/>
-          <w:color w:val="943634" w:themeColor="accent2" w:themeShade="BF"/>
-          <w:sz w:val="24"/>
-        </w:rPr>
-        <w:t xml:space="preserve"> the used </w:t>
-      </w:r>
-      <w:r>
-        <w:rPr>
-          <w:i/>
-          <w:color w:val="943634" w:themeColor="accent2" w:themeShade="BF"/>
-          <w:sz w:val="24"/>
-        </w:rPr>
-        <w:t>architectural</w:t>
-      </w:r>
-      <w:r>
-        <w:rPr>
-          <w:i/>
-          <w:color w:val="943634" w:themeColor="accent2" w:themeShade="BF"/>
-          <w:sz w:val="24"/>
-        </w:rPr>
-        <w:t xml:space="preserve"> pattern</w:t>
-      </w:r>
-      <w:r>
-        <w:rPr>
-          <w:i/>
-          <w:color w:val="943634" w:themeColor="accent2" w:themeShade="BF"/>
-          <w:sz w:val="24"/>
-        </w:rPr>
-        <w:t>s.</w:t>
+        <w:t xml:space="preserve"> Testing</w:t>
+      </w:r>
+      <w:bookmarkEnd w:id="30"/>
+    </w:p>
+    <w:p>
+      <w:pPr>
+        <w:spacing w:line="240" w:lineRule="auto"/>
+        <w:jc w:val="both"/>
+        <w:rPr>
+          <w:i/>
+          <w:color w:val="943634" w:themeColor="accent2" w:themeShade="BF"/>
+        </w:rPr>
+      </w:pPr>
+      <w:r>
+        <w:rPr>
+          <w:i/>
+          <w:color w:val="943634" w:themeColor="accent2" w:themeShade="BF"/>
+          <w:sz w:val="24"/>
+        </w:rPr>
+        <w:t>[</w:t>
+      </w:r>
+      <w:r>
+        <w:rPr>
+          <w:i/>
+          <w:color w:val="943634" w:themeColor="accent2" w:themeShade="BF"/>
+          <w:sz w:val="24"/>
+        </w:rPr>
+        <w:t>P</w:t>
+      </w:r>
+      <w:r>
+        <w:rPr>
+          <w:i/>
+          <w:color w:val="943634" w:themeColor="accent2" w:themeShade="BF"/>
+          <w:sz w:val="24"/>
+        </w:rPr>
+        <w:t>resent</w:t>
+      </w:r>
+      <w:r>
+        <w:rPr>
+          <w:i/>
+          <w:color w:val="943634" w:themeColor="accent2" w:themeShade="BF"/>
+          <w:sz w:val="24"/>
+        </w:rPr>
+        <w:t xml:space="preserve"> the used testing strategies (unit testing, integration testing</w:t>
+      </w:r>
+      <w:r>
+        <w:rPr>
+          <w:i/>
+          <w:color w:val="943634" w:themeColor="accent2" w:themeShade="BF"/>
+          <w:sz w:val="24"/>
+        </w:rPr>
+        <w:t>, validation testing</w:t>
+      </w:r>
+      <w:r>
+        <w:rPr>
+          <w:i/>
+          <w:color w:val="943634" w:themeColor="accent2" w:themeShade="BF"/>
+          <w:sz w:val="24"/>
+        </w:rPr>
+        <w:t>)</w:t>
+      </w:r>
+      <w:r>
+        <w:rPr>
+          <w:i/>
+          <w:color w:val="943634" w:themeColor="accent2" w:themeShade="BF"/>
+          <w:sz w:val="24"/>
+        </w:rPr>
+        <w:t xml:space="preserve"> and testing methods (data-flow, partitioning, boundary analysis, etc.)</w:t>
+      </w:r>
+      <w:r>
+        <w:rPr>
+          <w:i/>
+          <w:color w:val="943634" w:themeColor="accent2" w:themeShade="BF"/>
+          <w:sz w:val="24"/>
+        </w:rPr>
+        <w:t>.</w:t>
       </w:r>
       <w:r>
         <w:rPr>
@@ -2255,806 +3875,163 @@
     </w:p>
     <w:p>
       <w:pPr>
-        <w:spacing w:line="240" w:lineRule="auto"/>
-        <w:jc w:val="both"/>
-        <w:rPr>
-          <w:i/>
-          <w:color w:val="943634" w:themeColor="accent2" w:themeShade="BF"/>
-          <w:sz w:val="24"/>
-        </w:rPr>
-      </w:pPr>
-    </w:p>
-    <w:p>
-      <w:pPr>
-        <w:spacing w:line="240" w:lineRule="auto"/>
-        <w:jc w:val="both"/>
-        <w:rPr>
-          <w:b/>
-        </w:rPr>
-      </w:pPr>
-      <w:r>
-        <w:rPr>
-          <w:b/>
-          <w:sz w:val="28"/>
-        </w:rPr>
-        <w:t>3</w:t>
-      </w:r>
-      <w:r>
-        <w:rPr>
-          <w:b/>
-          <w:sz w:val="28"/>
-        </w:rPr>
-        <w:t>.</w:t>
-      </w:r>
-      <w:r>
-        <w:rPr>
-          <w:b/>
-          <w:sz w:val="28"/>
-        </w:rPr>
-        <w:t>2</w:t>
-      </w:r>
-      <w:r>
-        <w:rPr>
-          <w:b/>
-          <w:sz w:val="28"/>
-        </w:rPr>
-        <w:t xml:space="preserve"> </w:t>
-      </w:r>
-      <w:r>
-        <w:rPr>
-          <w:b/>
-          <w:sz w:val="28"/>
-        </w:rPr>
-        <w:t>Diagrams</w:t>
-      </w:r>
-    </w:p>
-    <w:p>
-      <w:pPr>
-        <w:spacing w:line="240" w:lineRule="auto"/>
-        <w:jc w:val="both"/>
-        <w:rPr>
-          <w:i/>
-          <w:color w:val="943634" w:themeColor="accent2" w:themeShade="BF"/>
-          <w:sz w:val="24"/>
-        </w:rPr>
-      </w:pPr>
-      <w:r>
-        <w:rPr>
-          <w:i/>
-          <w:color w:val="943634" w:themeColor="accent2" w:themeShade="BF"/>
-          <w:sz w:val="24"/>
-        </w:rPr>
-        <w:t>[</w:t>
-      </w:r>
-      <w:r>
-        <w:rPr>
-          <w:i/>
-          <w:color w:val="943634" w:themeColor="accent2" w:themeShade="BF"/>
-          <w:sz w:val="24"/>
-        </w:rPr>
-        <w:t>C</w:t>
-      </w:r>
-      <w:r>
-        <w:rPr>
-          <w:i/>
-          <w:color w:val="943634" w:themeColor="accent2" w:themeShade="BF"/>
-          <w:sz w:val="24"/>
-        </w:rPr>
-        <w:t>reate the system’s conceptual architecture</w:t>
-      </w:r>
-      <w:r>
-        <w:rPr>
-          <w:i/>
-          <w:color w:val="943634" w:themeColor="accent2" w:themeShade="BF"/>
-          <w:sz w:val="24"/>
-        </w:rPr>
-        <w:t>;</w:t>
-      </w:r>
-      <w:r>
-        <w:rPr>
-          <w:i/>
-          <w:color w:val="943634" w:themeColor="accent2" w:themeShade="BF"/>
-          <w:sz w:val="24"/>
-        </w:rPr>
-        <w:t xml:space="preserve"> use </w:t>
-      </w:r>
-      <w:r>
-        <w:rPr>
-          <w:i/>
-          <w:color w:val="943634" w:themeColor="accent2" w:themeShade="BF"/>
-          <w:sz w:val="24"/>
-        </w:rPr>
-        <w:t>architectural pattern</w:t>
-      </w:r>
-      <w:r>
-        <w:rPr>
-          <w:i/>
-          <w:color w:val="943634" w:themeColor="accent2" w:themeShade="BF"/>
-          <w:sz w:val="24"/>
-        </w:rPr>
-        <w:t>s</w:t>
-      </w:r>
-      <w:r>
-        <w:rPr>
-          <w:i/>
-          <w:color w:val="943634" w:themeColor="accent2" w:themeShade="BF"/>
-          <w:sz w:val="24"/>
-        </w:rPr>
-        <w:t xml:space="preserve"> and </w:t>
-      </w:r>
-      <w:r>
-        <w:rPr>
-          <w:i/>
-          <w:color w:val="943634" w:themeColor="accent2" w:themeShade="BF"/>
-          <w:sz w:val="24"/>
-        </w:rPr>
-        <w:t>describe how they are applied</w:t>
-      </w:r>
-      <w:r>
-        <w:rPr>
-          <w:i/>
-          <w:color w:val="943634" w:themeColor="accent2" w:themeShade="BF"/>
-          <w:sz w:val="24"/>
-        </w:rPr>
-        <w:t>. Create package, component and deployment diagrams</w:t>
-      </w:r>
-      <w:r>
-        <w:rPr>
-          <w:i/>
-          <w:color w:val="943634" w:themeColor="accent2" w:themeShade="BF"/>
-          <w:sz w:val="24"/>
-        </w:rPr>
-        <w:t>]</w:t>
-      </w:r>
-    </w:p>
-    <w:p>
-      <w:pPr>
-        <w:spacing w:line="240" w:lineRule="auto"/>
-        <w:jc w:val="both"/>
-      </w:pPr>
-    </w:p>
-    <w:p>
-      <w:pPr>
         <w:pStyle w:val="Title"/>
         <w:jc w:val="both"/>
         <w:rPr>
           <w:rFonts w:ascii="Times New Roman" w:hAnsi="Times New Roman"/>
         </w:rPr>
       </w:pPr>
-      <w:bookmarkStart w:id="28" w:name="_Toc254785392"/>
-      <w:r>
-        <w:rPr>
-          <w:rFonts w:ascii="Times New Roman" w:hAnsi="Times New Roman"/>
-        </w:rPr>
-        <w:t>4</w:t>
-      </w:r>
-      <w:r>
-        <w:rPr>
-          <w:rFonts w:ascii="Times New Roman" w:hAnsi="Times New Roman"/>
-        </w:rPr>
-        <w:t xml:space="preserve">. UML </w:t>
-      </w:r>
-      <w:r>
-        <w:rPr>
-          <w:rFonts w:ascii="Times New Roman" w:hAnsi="Times New Roman"/>
-        </w:rPr>
-        <w:t>Sequence</w:t>
-      </w:r>
-      <w:r>
-        <w:rPr>
-          <w:rFonts w:ascii="Times New Roman" w:hAnsi="Times New Roman"/>
-        </w:rPr>
-        <w:t xml:space="preserve"> Diagrams</w:t>
-      </w:r>
-      <w:bookmarkEnd w:id="28"/>
-    </w:p>
-    <w:p>
-      <w:pPr>
-        <w:spacing w:line="240" w:lineRule="auto"/>
-        <w:jc w:val="both"/>
-        <w:rPr>
-          <w:i/>
-          <w:color w:val="943634" w:themeColor="accent2" w:themeShade="BF"/>
-          <w:sz w:val="24"/>
-        </w:rPr>
-      </w:pPr>
-      <w:r>
-        <w:rPr>
-          <w:i/>
-          <w:color w:val="943634" w:themeColor="accent2" w:themeShade="BF"/>
-          <w:sz w:val="24"/>
-        </w:rPr>
-        <w:t>[</w:t>
-      </w:r>
-      <w:r>
-        <w:rPr>
-          <w:i/>
-          <w:color w:val="943634" w:themeColor="accent2" w:themeShade="BF"/>
-          <w:sz w:val="24"/>
-        </w:rPr>
-        <w:t>C</w:t>
-      </w:r>
-      <w:r>
-        <w:rPr>
-          <w:i/>
-          <w:color w:val="943634" w:themeColor="accent2" w:themeShade="BF"/>
-          <w:sz w:val="24"/>
-        </w:rPr>
-        <w:t xml:space="preserve">reate </w:t>
-      </w:r>
-      <w:r>
-        <w:rPr>
-          <w:i/>
-          <w:color w:val="943634" w:themeColor="accent2" w:themeShade="BF"/>
-          <w:sz w:val="24"/>
-        </w:rPr>
-        <w:t>a</w:t>
-      </w:r>
-      <w:r>
-        <w:rPr>
-          <w:i/>
-          <w:color w:val="943634" w:themeColor="accent2" w:themeShade="BF"/>
-          <w:sz w:val="24"/>
-        </w:rPr>
-        <w:t xml:space="preserve"> sequence diagram for </w:t>
-      </w:r>
-      <w:r>
-        <w:rPr>
-          <w:i/>
-          <w:color w:val="943634" w:themeColor="accent2" w:themeShade="BF"/>
-          <w:sz w:val="24"/>
-        </w:rPr>
-        <w:t>a</w:t>
-      </w:r>
-      <w:r>
-        <w:rPr>
-          <w:i/>
-          <w:color w:val="943634" w:themeColor="accent2" w:themeShade="BF"/>
-          <w:sz w:val="24"/>
-        </w:rPr>
-        <w:t xml:space="preserve"> relevant scenario</w:t>
-      </w:r>
-      <w:r>
-        <w:rPr>
-          <w:i/>
-          <w:color w:val="943634" w:themeColor="accent2" w:themeShade="BF"/>
-          <w:sz w:val="24"/>
-        </w:rPr>
-        <w:t>.</w:t>
-      </w:r>
-      <w:r>
-        <w:rPr>
-          <w:i/>
-          <w:color w:val="943634" w:themeColor="accent2" w:themeShade="BF"/>
-          <w:sz w:val="24"/>
-        </w:rPr>
-        <w:t>]</w:t>
-      </w:r>
-    </w:p>
-    <w:p>
-      <w:pPr>
-        <w:pStyle w:val="Title"/>
-        <w:jc w:val="both"/>
-        <w:rPr>
-          <w:rFonts w:ascii="Times New Roman" w:hAnsi="Times New Roman"/>
-        </w:rPr>
-      </w:pPr>
-    </w:p>
-    <w:p>
-      <w:pPr>
-        <w:pStyle w:val="Title"/>
-        <w:jc w:val="both"/>
-        <w:rPr>
-          <w:rFonts w:ascii="Times New Roman" w:hAnsi="Times New Roman"/>
-        </w:rPr>
-      </w:pPr>
-      <w:bookmarkStart w:id="29" w:name="_Toc254785393"/>
-      <w:r>
-        <w:rPr>
-          <w:rFonts w:ascii="Times New Roman" w:hAnsi="Times New Roman"/>
-        </w:rPr>
-        <w:t>5</w:t>
-      </w:r>
-      <w:r>
-        <w:rPr>
-          <w:rFonts w:ascii="Times New Roman" w:hAnsi="Times New Roman"/>
-        </w:rPr>
-        <w:t xml:space="preserve">. Class </w:t>
-      </w:r>
-      <w:r>
-        <w:rPr>
-          <w:rFonts w:ascii="Times New Roman" w:hAnsi="Times New Roman"/>
-        </w:rPr>
-        <w:t>Design</w:t>
-      </w:r>
-      <w:bookmarkEnd w:id="29"/>
-    </w:p>
-    <w:p>
-      <w:pPr>
-        <w:spacing w:line="240" w:lineRule="auto"/>
-        <w:jc w:val="both"/>
-        <w:rPr>
-          <w:b/>
-          <w:sz w:val="28"/>
-        </w:rPr>
-      </w:pPr>
-    </w:p>
-    <w:p>
-      <w:pPr>
-        <w:spacing w:line="240" w:lineRule="auto"/>
-        <w:jc w:val="both"/>
-        <w:rPr>
-          <w:b/>
-        </w:rPr>
-      </w:pPr>
-      <w:r>
-        <w:rPr>
-          <w:b/>
-          <w:sz w:val="28"/>
-        </w:rPr>
-        <w:t>5</w:t>
-      </w:r>
-      <w:r>
-        <w:rPr>
-          <w:b/>
-          <w:sz w:val="28"/>
-        </w:rPr>
-        <w:t>.1 Design Patterns Description</w:t>
-      </w:r>
-    </w:p>
-    <w:p>
-      <w:pPr>
-        <w:spacing w:line="240" w:lineRule="auto"/>
-        <w:jc w:val="both"/>
-        <w:rPr>
-          <w:i/>
-          <w:color w:val="943634" w:themeColor="accent2" w:themeShade="BF"/>
-          <w:sz w:val="24"/>
-        </w:rPr>
-      </w:pPr>
-      <w:r>
-        <w:rPr>
-          <w:i/>
-          <w:color w:val="943634" w:themeColor="accent2" w:themeShade="BF"/>
-          <w:sz w:val="24"/>
-        </w:rPr>
-        <w:t>[Describe</w:t>
-      </w:r>
-      <w:r>
-        <w:rPr>
-          <w:i/>
-          <w:color w:val="943634" w:themeColor="accent2" w:themeShade="BF"/>
-          <w:sz w:val="24"/>
-        </w:rPr>
-        <w:t xml:space="preserve"> briefly</w:t>
-      </w:r>
-      <w:r>
-        <w:rPr>
-          <w:i/>
-          <w:color w:val="943634" w:themeColor="accent2" w:themeShade="BF"/>
-          <w:sz w:val="24"/>
-        </w:rPr>
-        <w:t xml:space="preserve"> the used design pattern</w:t>
-      </w:r>
-      <w:r>
-        <w:rPr>
-          <w:i/>
-          <w:color w:val="943634" w:themeColor="accent2" w:themeShade="BF"/>
-          <w:sz w:val="24"/>
-        </w:rPr>
-        <w:t>s.</w:t>
-      </w:r>
-      <w:r>
-        <w:rPr>
-          <w:i/>
-          <w:color w:val="943634" w:themeColor="accent2" w:themeShade="BF"/>
-          <w:sz w:val="24"/>
-        </w:rPr>
-        <w:t>]</w:t>
-      </w:r>
-    </w:p>
-    <w:p>
-      <w:pPr>
-        <w:spacing w:line="240" w:lineRule="auto"/>
-        <w:jc w:val="both"/>
-      </w:pPr>
-    </w:p>
-    <w:p>
-      <w:pPr>
-        <w:spacing w:line="240" w:lineRule="auto"/>
-        <w:jc w:val="both"/>
-      </w:pPr>
-      <w:r>
-        <w:rPr>
-          <w:b/>
-          <w:sz w:val="28"/>
-        </w:rPr>
-        <w:t>5</w:t>
-      </w:r>
-      <w:r>
-        <w:rPr>
-          <w:b/>
-          <w:sz w:val="28"/>
-        </w:rPr>
-        <w:t>.</w:t>
-      </w:r>
-      <w:r>
-        <w:rPr>
-          <w:b/>
-          <w:sz w:val="28"/>
-        </w:rPr>
-        <w:t>2</w:t>
-      </w:r>
-      <w:r>
-        <w:rPr>
-          <w:b/>
-          <w:sz w:val="28"/>
-        </w:rPr>
-        <w:t xml:space="preserve"> </w:t>
-      </w:r>
-      <w:r>
-        <w:rPr>
-          <w:b/>
-          <w:sz w:val="28"/>
-        </w:rPr>
-        <w:t xml:space="preserve">UML </w:t>
-      </w:r>
-      <w:r>
-        <w:rPr>
-          <w:b/>
-          <w:sz w:val="28"/>
-        </w:rPr>
-        <w:t>Class Diagram</w:t>
-      </w:r>
-    </w:p>
-    <w:p>
-      <w:pPr>
-        <w:spacing w:line="240" w:lineRule="auto"/>
-        <w:jc w:val="both"/>
-        <w:rPr>
-          <w:i/>
-          <w:color w:val="943634" w:themeColor="accent2" w:themeShade="BF"/>
-          <w:sz w:val="24"/>
-        </w:rPr>
-      </w:pPr>
-      <w:r>
-        <w:rPr>
-          <w:i/>
-          <w:color w:val="943634" w:themeColor="accent2" w:themeShade="BF"/>
-          <w:sz w:val="24"/>
-        </w:rPr>
-        <w:t>[</w:t>
-      </w:r>
-      <w:r>
-        <w:rPr>
-          <w:i/>
-          <w:color w:val="943634" w:themeColor="accent2" w:themeShade="BF"/>
-          <w:sz w:val="24"/>
-        </w:rPr>
-        <w:t>C</w:t>
-      </w:r>
-      <w:r>
-        <w:rPr>
-          <w:i/>
-          <w:color w:val="943634" w:themeColor="accent2" w:themeShade="BF"/>
-          <w:sz w:val="24"/>
-        </w:rPr>
-        <w:t xml:space="preserve">reate the UML Class Diagram and </w:t>
-      </w:r>
-      <w:r>
-        <w:rPr>
-          <w:i/>
-          <w:color w:val="943634" w:themeColor="accent2" w:themeShade="BF"/>
-          <w:sz w:val="24"/>
-        </w:rPr>
-        <w:t>highlight</w:t>
-      </w:r>
-      <w:r>
-        <w:rPr>
-          <w:i/>
-          <w:color w:val="943634" w:themeColor="accent2" w:themeShade="BF"/>
-          <w:sz w:val="24"/>
-        </w:rPr>
-        <w:t xml:space="preserve"> and motivate</w:t>
-      </w:r>
-      <w:r>
-        <w:rPr>
-          <w:i/>
-          <w:color w:val="943634" w:themeColor="accent2" w:themeShade="BF"/>
-          <w:sz w:val="24"/>
-        </w:rPr>
-        <w:t xml:space="preserve"> </w:t>
-      </w:r>
-      <w:r>
-        <w:rPr>
-          <w:i/>
-          <w:color w:val="943634" w:themeColor="accent2" w:themeShade="BF"/>
-          <w:sz w:val="24"/>
-        </w:rPr>
-        <w:t>how</w:t>
-      </w:r>
-      <w:r>
-        <w:rPr>
-          <w:i/>
-          <w:color w:val="943634" w:themeColor="accent2" w:themeShade="BF"/>
-          <w:sz w:val="24"/>
-        </w:rPr>
-        <w:t xml:space="preserve"> the design pattern</w:t>
-      </w:r>
-      <w:r>
-        <w:rPr>
-          <w:i/>
-          <w:color w:val="943634" w:themeColor="accent2" w:themeShade="BF"/>
-          <w:sz w:val="24"/>
-        </w:rPr>
-        <w:t>s</w:t>
-      </w:r>
-      <w:r>
-        <w:rPr>
-          <w:i/>
-          <w:color w:val="943634" w:themeColor="accent2" w:themeShade="BF"/>
-          <w:sz w:val="24"/>
-        </w:rPr>
-        <w:t xml:space="preserve"> are used</w:t>
-      </w:r>
-      <w:r>
-        <w:rPr>
-          <w:i/>
-          <w:color w:val="943634" w:themeColor="accent2" w:themeShade="BF"/>
-          <w:sz w:val="24"/>
-        </w:rPr>
-        <w:t>.</w:t>
-      </w:r>
-      <w:r>
-        <w:rPr>
-          <w:i/>
-          <w:color w:val="943634" w:themeColor="accent2" w:themeShade="BF"/>
-          <w:sz w:val="24"/>
-        </w:rPr>
-        <w:t>]</w:t>
-      </w:r>
-    </w:p>
-    <w:p>
-      <w:pPr>
-        <w:spacing w:line="240" w:lineRule="auto"/>
-        <w:jc w:val="both"/>
-      </w:pPr>
-    </w:p>
-    <w:p>
-      <w:pPr>
-        <w:pStyle w:val="Title"/>
-        <w:jc w:val="both"/>
-        <w:rPr>
-          <w:rFonts w:ascii="Times New Roman" w:hAnsi="Times New Roman"/>
-        </w:rPr>
-      </w:pPr>
-      <w:bookmarkStart w:id="30" w:name="_Toc254785394"/>
-      <w:r>
-        <w:rPr>
-          <w:rFonts w:ascii="Times New Roman" w:hAnsi="Times New Roman"/>
-        </w:rPr>
-        <w:t>6</w:t>
-      </w:r>
-      <w:r>
-        <w:rPr>
-          <w:rFonts w:ascii="Times New Roman" w:hAnsi="Times New Roman"/>
-        </w:rPr>
-        <w:t>. Data Model</w:t>
-      </w:r>
-      <w:bookmarkEnd w:id="30"/>
-      <w:r>
-        <w:rPr>
-          <w:rFonts w:ascii="Times New Roman" w:hAnsi="Times New Roman"/>
-        </w:rPr>
-        <w:t xml:space="preserve"> </w:t>
-      </w:r>
-    </w:p>
-    <w:p>
-      <w:pPr>
-        <w:spacing w:line="240" w:lineRule="auto"/>
-        <w:jc w:val="both"/>
-        <w:rPr>
-          <w:i/>
-          <w:color w:val="943634" w:themeColor="accent2" w:themeShade="BF"/>
-          <w:sz w:val="24"/>
-        </w:rPr>
-      </w:pPr>
-      <w:r>
-        <w:rPr>
-          <w:i/>
-          <w:color w:val="943634" w:themeColor="accent2" w:themeShade="BF"/>
-          <w:sz w:val="24"/>
-        </w:rPr>
-        <w:t>[</w:t>
-      </w:r>
-      <w:r>
-        <w:rPr>
-          <w:i/>
-          <w:color w:val="943634" w:themeColor="accent2" w:themeShade="BF"/>
-          <w:sz w:val="24"/>
-        </w:rPr>
-        <w:t>P</w:t>
-      </w:r>
-      <w:r>
-        <w:rPr>
-          <w:i/>
-          <w:color w:val="943634" w:themeColor="accent2" w:themeShade="BF"/>
-          <w:sz w:val="24"/>
-        </w:rPr>
-        <w:t>resent the data models used in the system’s implementation</w:t>
-      </w:r>
-      <w:r>
-        <w:rPr>
-          <w:i/>
-          <w:color w:val="943634" w:themeColor="accent2" w:themeShade="BF"/>
-          <w:sz w:val="24"/>
-        </w:rPr>
-        <w:t>.</w:t>
-      </w:r>
-      <w:r>
-        <w:rPr>
-          <w:i/>
-          <w:color w:val="943634" w:themeColor="accent2" w:themeShade="BF"/>
-          <w:sz w:val="24"/>
-        </w:rPr>
-        <w:t>]</w:t>
-      </w:r>
-    </w:p>
-    <w:p>
-      <w:pPr>
-        <w:spacing w:line="240" w:lineRule="auto"/>
-        <w:jc w:val="both"/>
-        <w:rPr>
-          <w:i/>
-          <w:color w:val="943634" w:themeColor="accent2" w:themeShade="BF"/>
-        </w:rPr>
-      </w:pPr>
-    </w:p>
-    <w:p>
-      <w:pPr>
-        <w:pStyle w:val="Title"/>
-        <w:jc w:val="both"/>
-        <w:rPr>
-          <w:rFonts w:ascii="Times New Roman" w:hAnsi="Times New Roman"/>
-        </w:rPr>
-      </w:pPr>
-      <w:bookmarkStart w:id="31" w:name="_Toc254785395"/>
-      <w:r>
-        <w:rPr>
-          <w:rFonts w:ascii="Times New Roman" w:hAnsi="Times New Roman"/>
-        </w:rPr>
-        <w:t>7</w:t>
-      </w:r>
-      <w:r>
-        <w:rPr>
-          <w:rFonts w:ascii="Times New Roman" w:hAnsi="Times New Roman"/>
-        </w:rPr>
-        <w:t xml:space="preserve">. </w:t>
-      </w:r>
-      <w:r>
-        <w:rPr>
-          <w:rFonts w:ascii="Times New Roman" w:hAnsi="Times New Roman"/>
-        </w:rPr>
-        <w:t>System</w:t>
-      </w:r>
-      <w:r>
-        <w:rPr>
-          <w:rFonts w:ascii="Times New Roman" w:hAnsi="Times New Roman"/>
-        </w:rPr>
-        <w:t xml:space="preserve"> Testing</w:t>
+      <w:bookmarkStart w:id="31" w:name="_Toc254785396"/>
+      <w:r>
+        <w:rPr>
+          <w:rFonts w:ascii="Times New Roman" w:hAnsi="Times New Roman"/>
+        </w:rPr>
+        <w:t>8</w:t>
+      </w:r>
+      <w:r>
+        <w:rPr>
+          <w:rFonts w:ascii="Times New Roman" w:hAnsi="Times New Roman"/>
+        </w:rPr>
+        <w:t>. Bibliography</w:t>
       </w:r>
       <w:bookmarkEnd w:id="31"/>
     </w:p>
-    <w:p>
-      <w:pPr>
-        <w:spacing w:line="240" w:lineRule="auto"/>
-        <w:jc w:val="both"/>
-        <w:rPr>
-          <w:i/>
-          <w:color w:val="943634" w:themeColor="accent2" w:themeShade="BF"/>
-        </w:rPr>
-      </w:pPr>
-      <w:r>
-        <w:rPr>
-          <w:i/>
-          <w:color w:val="943634" w:themeColor="accent2" w:themeShade="BF"/>
-          <w:sz w:val="24"/>
-        </w:rPr>
-        <w:t>[</w:t>
-      </w:r>
-      <w:r>
-        <w:rPr>
-          <w:i/>
-          <w:color w:val="943634" w:themeColor="accent2" w:themeShade="BF"/>
-          <w:sz w:val="24"/>
-        </w:rPr>
-        <w:t>P</w:t>
-      </w:r>
-      <w:r>
-        <w:rPr>
-          <w:i/>
-          <w:color w:val="943634" w:themeColor="accent2" w:themeShade="BF"/>
-          <w:sz w:val="24"/>
-        </w:rPr>
-        <w:t>resent</w:t>
-      </w:r>
-      <w:r>
-        <w:rPr>
-          <w:i/>
-          <w:color w:val="943634" w:themeColor="accent2" w:themeShade="BF"/>
-          <w:sz w:val="24"/>
-        </w:rPr>
-        <w:t xml:space="preserve"> the used testing strategies (unit testing, integration testing</w:t>
-      </w:r>
-      <w:r>
-        <w:rPr>
-          <w:i/>
-          <w:color w:val="943634" w:themeColor="accent2" w:themeShade="BF"/>
-          <w:sz w:val="24"/>
-        </w:rPr>
-        <w:t>, validation testing</w:t>
-      </w:r>
-      <w:r>
-        <w:rPr>
-          <w:i/>
-          <w:color w:val="943634" w:themeColor="accent2" w:themeShade="BF"/>
-          <w:sz w:val="24"/>
-        </w:rPr>
-        <w:t>)</w:t>
-      </w:r>
-      <w:r>
-        <w:rPr>
-          <w:i/>
-          <w:color w:val="943634" w:themeColor="accent2" w:themeShade="BF"/>
-          <w:sz w:val="24"/>
-        </w:rPr>
-        <w:t xml:space="preserve"> and testing methods (data-flow, partitioning, boundary analysis, etc.)</w:t>
-      </w:r>
-      <w:r>
-        <w:rPr>
-          <w:i/>
-          <w:color w:val="943634" w:themeColor="accent2" w:themeShade="BF"/>
-          <w:sz w:val="24"/>
-        </w:rPr>
-        <w:t>.</w:t>
-      </w:r>
-      <w:r>
-        <w:rPr>
-          <w:i/>
-          <w:color w:val="943634" w:themeColor="accent2" w:themeShade="BF"/>
-          <w:sz w:val="24"/>
-        </w:rPr>
-        <w:t>]</w:t>
-      </w:r>
-    </w:p>
-    <w:p>
-      <w:pPr>
-        <w:pStyle w:val="Title"/>
-        <w:jc w:val="both"/>
-        <w:rPr>
-          <w:rFonts w:ascii="Times New Roman" w:hAnsi="Times New Roman"/>
-        </w:rPr>
-      </w:pPr>
-      <w:bookmarkStart w:id="32" w:name="_Toc254785396"/>
-      <w:r>
-        <w:rPr>
-          <w:rFonts w:ascii="Times New Roman" w:hAnsi="Times New Roman"/>
-        </w:rPr>
-        <w:t>8</w:t>
-      </w:r>
-      <w:r>
-        <w:rPr>
-          <w:rFonts w:ascii="Times New Roman" w:hAnsi="Times New Roman"/>
-        </w:rPr>
-        <w:t>. Bibliography</w:t>
-      </w:r>
+    <w:p/>
+    <w:p>
+      <w:pPr>
+        <w:rPr>
+          <w:sz w:val="24"/>
+        </w:rPr>
+      </w:pPr>
+      <w:r>
+        <w:rPr>
+          <w:b/>
+          <w:sz w:val="24"/>
+          <w:u w:val="single"/>
+        </w:rPr>
+        <w:t>Layered Architecture</w:t>
+      </w:r>
+      <w:r>
+        <w:rPr>
+          <w:sz w:val="24"/>
+        </w:rPr>
+        <w:t xml:space="preserve"> : </w:t>
+      </w:r>
+      <w:hyperlink r:id="rId11" w:history="1">
+        <w:r>
+          <w:rPr>
+            <w:rStyle w:val="Hyperlink"/>
+            <w:sz w:val="24"/>
+          </w:rPr>
+          <w:t>https://www.oreilly.com/library/view/software-architecture-patterns/9781491971437/ch01.html</w:t>
+        </w:r>
+      </w:hyperlink>
+    </w:p>
+    <w:p>
+      <w:pPr>
+        <w:rPr>
+          <w:sz w:val="24"/>
+        </w:rPr>
+      </w:pPr>
+    </w:p>
+    <w:p>
+      <w:pPr>
+        <w:rPr>
+          <w:sz w:val="24"/>
+        </w:rPr>
+      </w:pPr>
+      <w:r>
+        <w:rPr>
+          <w:b/>
+          <w:sz w:val="24"/>
+          <w:u w:val="single"/>
+        </w:rPr>
+        <w:t xml:space="preserve">Factory method design </w:t>
+      </w:r>
+      <w:proofErr w:type="gramStart"/>
+      <w:r>
+        <w:rPr>
+          <w:b/>
+          <w:sz w:val="24"/>
+          <w:u w:val="single"/>
+        </w:rPr>
+        <w:t>pattern</w:t>
+      </w:r>
+      <w:r>
+        <w:rPr>
+          <w:sz w:val="24"/>
+        </w:rPr>
+        <w:t xml:space="preserve"> :</w:t>
+      </w:r>
+      <w:proofErr w:type="gramEnd"/>
+      <w:r>
+        <w:rPr>
+          <w:sz w:val="24"/>
+        </w:rPr>
+        <w:t xml:space="preserve"> E. Gamma, R. Helm, R. Johnson, J. </w:t>
+      </w:r>
+      <w:proofErr w:type="spellStart"/>
+      <w:r>
+        <w:rPr>
+          <w:sz w:val="24"/>
+        </w:rPr>
+        <w:t>Vlissides</w:t>
+      </w:r>
+      <w:proofErr w:type="spellEnd"/>
+      <w:r>
+        <w:rPr>
+          <w:sz w:val="24"/>
+        </w:rPr>
+        <w:t xml:space="preserve">, </w:t>
+      </w:r>
+      <w:r>
+        <w:rPr>
+          <w:i/>
+          <w:sz w:val="24"/>
+        </w:rPr>
+        <w:t>Design Patterns. Elements of Reusable Object-Oriented Software</w:t>
+      </w:r>
+      <w:r>
+        <w:rPr>
+          <w:i/>
+          <w:sz w:val="24"/>
+        </w:rPr>
+        <w:t xml:space="preserve">, </w:t>
+      </w:r>
+      <w:r>
+        <w:rPr>
+          <w:sz w:val="24"/>
+        </w:rPr>
+        <w:t>Addison-Wesley Professional Computing Series</w:t>
+      </w:r>
+      <w:r>
+        <w:rPr>
+          <w:sz w:val="24"/>
+        </w:rPr>
+        <w:t>, 1994</w:t>
+      </w:r>
+      <w:bookmarkStart w:id="32" w:name="_GoBack"/>
       <w:bookmarkEnd w:id="32"/>
     </w:p>
+    <w:p>
+      <w:pPr>
+        <w:rPr>
+          <w:sz w:val="24"/>
+        </w:rPr>
+      </w:pPr>
+    </w:p>
+    <w:p>
+      <w:pPr>
+        <w:rPr>
+          <w:sz w:val="24"/>
+        </w:rPr>
+      </w:pPr>
+    </w:p>
     <w:sectPr>
-      <w:headerReference w:type="default" r:id="rId9"/>
-      <w:footerReference w:type="default" r:id="rId10"/>
-      <w:headerReference w:type="first" r:id="rId11"/>
-      <w:footerReference w:type="first" r:id="rId12"/>
+      <w:headerReference w:type="default" r:id="rId12"/>
+      <w:footerReference w:type="default" r:id="rId13"/>
+      <w:headerReference w:type="first" r:id="rId14"/>
+      <w:footerReference w:type="first" r:id="rId15"/>
       <w:pgSz w:w="12240" w:h="15840" w:code="1"/>
       <w:pgMar w:top="1440" w:right="1440" w:bottom="1440" w:left="1440" w:header="720" w:footer="720" w:gutter="0"/>
       <w:cols w:space="720"/>
@@ -3181,21 +4158,11 @@
           <w:r>
             <w:sym w:font="Symbol" w:char="F0D3"/>
           </w:r>
-          <w:r>
-            <w:fldChar w:fldCharType="begin"/>
-          </w:r>
-          <w:r>
-            <w:instrText xml:space="preserve"> DOCPROPERTY "Company"  \* MERGEFORMAT </w:instrText>
-          </w:r>
-          <w:r>
-            <w:fldChar w:fldCharType="separate"/>
-          </w:r>
-          <w:r>
-            <w:t>UTCN</w:t>
-          </w:r>
-          <w:r>
-            <w:fldChar w:fldCharType="end"/>
-          </w:r>
+          <w:fldSimple w:instr=" DOCPROPERTY &quot;Company&quot;  \* MERGEFORMAT ">
+            <w:r>
+              <w:t>UTCN</w:t>
+            </w:r>
+          </w:fldSimple>
           <w:r>
             <w:t xml:space="preserve">, </w:t>
           </w:r>
@@ -3472,6 +4439,232 @@
     </w:lvl>
   </w:abstractNum>
   <w:abstractNum w:abstractNumId="1" w15:restartNumberingAfterBreak="0">
+    <w:nsid w:val="08B6681C"/>
+    <w:multiLevelType w:val="hybridMultilevel"/>
+    <w:tmpl w:val="B0F07B86"/>
+    <w:lvl w:ilvl="0" w:tplc="04090001">
+      <w:start w:val="1"/>
+      <w:numFmt w:val="bullet"/>
+      <w:lvlText w:val=""/>
+      <w:lvlJc w:val="left"/>
+      <w:pPr>
+        <w:ind w:left="2160" w:hanging="360"/>
+      </w:pPr>
+      <w:rPr>
+        <w:rFonts w:ascii="Symbol" w:hAnsi="Symbol" w:hint="default"/>
+      </w:rPr>
+    </w:lvl>
+    <w:lvl w:ilvl="1" w:tplc="04090003" w:tentative="1">
+      <w:start w:val="1"/>
+      <w:numFmt w:val="bullet"/>
+      <w:lvlText w:val="o"/>
+      <w:lvlJc w:val="left"/>
+      <w:pPr>
+        <w:ind w:left="2880" w:hanging="360"/>
+      </w:pPr>
+      <w:rPr>
+        <w:rFonts w:ascii="Courier New" w:hAnsi="Courier New" w:cs="Courier New" w:hint="default"/>
+      </w:rPr>
+    </w:lvl>
+    <w:lvl w:ilvl="2" w:tplc="04090005" w:tentative="1">
+      <w:start w:val="1"/>
+      <w:numFmt w:val="bullet"/>
+      <w:lvlText w:val=""/>
+      <w:lvlJc w:val="left"/>
+      <w:pPr>
+        <w:ind w:left="3600" w:hanging="360"/>
+      </w:pPr>
+      <w:rPr>
+        <w:rFonts w:ascii="Wingdings" w:hAnsi="Wingdings" w:hint="default"/>
+      </w:rPr>
+    </w:lvl>
+    <w:lvl w:ilvl="3" w:tplc="04090001" w:tentative="1">
+      <w:start w:val="1"/>
+      <w:numFmt w:val="bullet"/>
+      <w:lvlText w:val=""/>
+      <w:lvlJc w:val="left"/>
+      <w:pPr>
+        <w:ind w:left="4320" w:hanging="360"/>
+      </w:pPr>
+      <w:rPr>
+        <w:rFonts w:ascii="Symbol" w:hAnsi="Symbol" w:hint="default"/>
+      </w:rPr>
+    </w:lvl>
+    <w:lvl w:ilvl="4" w:tplc="04090003" w:tentative="1">
+      <w:start w:val="1"/>
+      <w:numFmt w:val="bullet"/>
+      <w:lvlText w:val="o"/>
+      <w:lvlJc w:val="left"/>
+      <w:pPr>
+        <w:ind w:left="5040" w:hanging="360"/>
+      </w:pPr>
+      <w:rPr>
+        <w:rFonts w:ascii="Courier New" w:hAnsi="Courier New" w:cs="Courier New" w:hint="default"/>
+      </w:rPr>
+    </w:lvl>
+    <w:lvl w:ilvl="5" w:tplc="04090005" w:tentative="1">
+      <w:start w:val="1"/>
+      <w:numFmt w:val="bullet"/>
+      <w:lvlText w:val=""/>
+      <w:lvlJc w:val="left"/>
+      <w:pPr>
+        <w:ind w:left="5760" w:hanging="360"/>
+      </w:pPr>
+      <w:rPr>
+        <w:rFonts w:ascii="Wingdings" w:hAnsi="Wingdings" w:hint="default"/>
+      </w:rPr>
+    </w:lvl>
+    <w:lvl w:ilvl="6" w:tplc="04090001" w:tentative="1">
+      <w:start w:val="1"/>
+      <w:numFmt w:val="bullet"/>
+      <w:lvlText w:val=""/>
+      <w:lvlJc w:val="left"/>
+      <w:pPr>
+        <w:ind w:left="6480" w:hanging="360"/>
+      </w:pPr>
+      <w:rPr>
+        <w:rFonts w:ascii="Symbol" w:hAnsi="Symbol" w:hint="default"/>
+      </w:rPr>
+    </w:lvl>
+    <w:lvl w:ilvl="7" w:tplc="04090003" w:tentative="1">
+      <w:start w:val="1"/>
+      <w:numFmt w:val="bullet"/>
+      <w:lvlText w:val="o"/>
+      <w:lvlJc w:val="left"/>
+      <w:pPr>
+        <w:ind w:left="7200" w:hanging="360"/>
+      </w:pPr>
+      <w:rPr>
+        <w:rFonts w:ascii="Courier New" w:hAnsi="Courier New" w:cs="Courier New" w:hint="default"/>
+      </w:rPr>
+    </w:lvl>
+    <w:lvl w:ilvl="8" w:tplc="04090005" w:tentative="1">
+      <w:start w:val="1"/>
+      <w:numFmt w:val="bullet"/>
+      <w:lvlText w:val=""/>
+      <w:lvlJc w:val="left"/>
+      <w:pPr>
+        <w:ind w:left="7920" w:hanging="360"/>
+      </w:pPr>
+      <w:rPr>
+        <w:rFonts w:ascii="Wingdings" w:hAnsi="Wingdings" w:hint="default"/>
+      </w:rPr>
+    </w:lvl>
+  </w:abstractNum>
+  <w:abstractNum w:abstractNumId="2" w15:restartNumberingAfterBreak="0">
+    <w:nsid w:val="327335DB"/>
+    <w:multiLevelType w:val="hybridMultilevel"/>
+    <w:tmpl w:val="900CC872"/>
+    <w:lvl w:ilvl="0" w:tplc="0409000D">
+      <w:start w:val="1"/>
+      <w:numFmt w:val="bullet"/>
+      <w:lvlText w:val=""/>
+      <w:lvlJc w:val="left"/>
+      <w:pPr>
+        <w:ind w:left="2160" w:hanging="360"/>
+      </w:pPr>
+      <w:rPr>
+        <w:rFonts w:ascii="Wingdings" w:hAnsi="Wingdings" w:hint="default"/>
+      </w:rPr>
+    </w:lvl>
+    <w:lvl w:ilvl="1" w:tplc="04090003" w:tentative="1">
+      <w:start w:val="1"/>
+      <w:numFmt w:val="bullet"/>
+      <w:lvlText w:val="o"/>
+      <w:lvlJc w:val="left"/>
+      <w:pPr>
+        <w:ind w:left="2880" w:hanging="360"/>
+      </w:pPr>
+      <w:rPr>
+        <w:rFonts w:ascii="Courier New" w:hAnsi="Courier New" w:cs="Courier New" w:hint="default"/>
+      </w:rPr>
+    </w:lvl>
+    <w:lvl w:ilvl="2" w:tplc="04090005" w:tentative="1">
+      <w:start w:val="1"/>
+      <w:numFmt w:val="bullet"/>
+      <w:lvlText w:val=""/>
+      <w:lvlJc w:val="left"/>
+      <w:pPr>
+        <w:ind w:left="3600" w:hanging="360"/>
+      </w:pPr>
+      <w:rPr>
+        <w:rFonts w:ascii="Wingdings" w:hAnsi="Wingdings" w:hint="default"/>
+      </w:rPr>
+    </w:lvl>
+    <w:lvl w:ilvl="3" w:tplc="04090001" w:tentative="1">
+      <w:start w:val="1"/>
+      <w:numFmt w:val="bullet"/>
+      <w:lvlText w:val=""/>
+      <w:lvlJc w:val="left"/>
+      <w:pPr>
+        <w:ind w:left="4320" w:hanging="360"/>
+      </w:pPr>
+      <w:rPr>
+        <w:rFonts w:ascii="Symbol" w:hAnsi="Symbol" w:hint="default"/>
+      </w:rPr>
+    </w:lvl>
+    <w:lvl w:ilvl="4" w:tplc="04090003" w:tentative="1">
+      <w:start w:val="1"/>
+      <w:numFmt w:val="bullet"/>
+      <w:lvlText w:val="o"/>
+      <w:lvlJc w:val="left"/>
+      <w:pPr>
+        <w:ind w:left="5040" w:hanging="360"/>
+      </w:pPr>
+      <w:rPr>
+        <w:rFonts w:ascii="Courier New" w:hAnsi="Courier New" w:cs="Courier New" w:hint="default"/>
+      </w:rPr>
+    </w:lvl>
+    <w:lvl w:ilvl="5" w:tplc="04090005" w:tentative="1">
+      <w:start w:val="1"/>
+      <w:numFmt w:val="bullet"/>
+      <w:lvlText w:val=""/>
+      <w:lvlJc w:val="left"/>
+      <w:pPr>
+        <w:ind w:left="5760" w:hanging="360"/>
+      </w:pPr>
+      <w:rPr>
+        <w:rFonts w:ascii="Wingdings" w:hAnsi="Wingdings" w:hint="default"/>
+      </w:rPr>
+    </w:lvl>
+    <w:lvl w:ilvl="6" w:tplc="04090001" w:tentative="1">
+      <w:start w:val="1"/>
+      <w:numFmt w:val="bullet"/>
+      <w:lvlText w:val=""/>
+      <w:lvlJc w:val="left"/>
+      <w:pPr>
+        <w:ind w:left="6480" w:hanging="360"/>
+      </w:pPr>
+      <w:rPr>
+        <w:rFonts w:ascii="Symbol" w:hAnsi="Symbol" w:hint="default"/>
+      </w:rPr>
+    </w:lvl>
+    <w:lvl w:ilvl="7" w:tplc="04090003" w:tentative="1">
+      <w:start w:val="1"/>
+      <w:numFmt w:val="bullet"/>
+      <w:lvlText w:val="o"/>
+      <w:lvlJc w:val="left"/>
+      <w:pPr>
+        <w:ind w:left="7200" w:hanging="360"/>
+      </w:pPr>
+      <w:rPr>
+        <w:rFonts w:ascii="Courier New" w:hAnsi="Courier New" w:cs="Courier New" w:hint="default"/>
+      </w:rPr>
+    </w:lvl>
+    <w:lvl w:ilvl="8" w:tplc="04090005" w:tentative="1">
+      <w:start w:val="1"/>
+      <w:numFmt w:val="bullet"/>
+      <w:lvlText w:val=""/>
+      <w:lvlJc w:val="left"/>
+      <w:pPr>
+        <w:ind w:left="7920" w:hanging="360"/>
+      </w:pPr>
+      <w:rPr>
+        <w:rFonts w:ascii="Wingdings" w:hAnsi="Wingdings" w:hint="default"/>
+      </w:rPr>
+    </w:lvl>
+  </w:abstractNum>
+  <w:abstractNum w:abstractNumId="3" w15:restartNumberingAfterBreak="0">
     <w:nsid w:val="360A4E4B"/>
     <w:multiLevelType w:val="multilevel"/>
     <w:tmpl w:val="9D8A65BC"/>
@@ -3584,7 +4777,120 @@
       </w:rPr>
     </w:lvl>
   </w:abstractNum>
-  <w:abstractNum w:abstractNumId="2" w15:restartNumberingAfterBreak="0">
+  <w:abstractNum w:abstractNumId="4" w15:restartNumberingAfterBreak="0">
+    <w:nsid w:val="3822243A"/>
+    <w:multiLevelType w:val="hybridMultilevel"/>
+    <w:tmpl w:val="F2461D0A"/>
+    <w:lvl w:ilvl="0" w:tplc="0409000D">
+      <w:start w:val="1"/>
+      <w:numFmt w:val="bullet"/>
+      <w:lvlText w:val=""/>
+      <w:lvlJc w:val="left"/>
+      <w:pPr>
+        <w:ind w:left="2160" w:hanging="360"/>
+      </w:pPr>
+      <w:rPr>
+        <w:rFonts w:ascii="Wingdings" w:hAnsi="Wingdings" w:hint="default"/>
+      </w:rPr>
+    </w:lvl>
+    <w:lvl w:ilvl="1" w:tplc="04090003" w:tentative="1">
+      <w:start w:val="1"/>
+      <w:numFmt w:val="bullet"/>
+      <w:lvlText w:val="o"/>
+      <w:lvlJc w:val="left"/>
+      <w:pPr>
+        <w:ind w:left="2880" w:hanging="360"/>
+      </w:pPr>
+      <w:rPr>
+        <w:rFonts w:ascii="Courier New" w:hAnsi="Courier New" w:cs="Courier New" w:hint="default"/>
+      </w:rPr>
+    </w:lvl>
+    <w:lvl w:ilvl="2" w:tplc="04090005" w:tentative="1">
+      <w:start w:val="1"/>
+      <w:numFmt w:val="bullet"/>
+      <w:lvlText w:val=""/>
+      <w:lvlJc w:val="left"/>
+      <w:pPr>
+        <w:ind w:left="3600" w:hanging="360"/>
+      </w:pPr>
+      <w:rPr>
+        <w:rFonts w:ascii="Wingdings" w:hAnsi="Wingdings" w:hint="default"/>
+      </w:rPr>
+    </w:lvl>
+    <w:lvl w:ilvl="3" w:tplc="04090001" w:tentative="1">
+      <w:start w:val="1"/>
+      <w:numFmt w:val="bullet"/>
+      <w:lvlText w:val=""/>
+      <w:lvlJc w:val="left"/>
+      <w:pPr>
+        <w:ind w:left="4320" w:hanging="360"/>
+      </w:pPr>
+      <w:rPr>
+        <w:rFonts w:ascii="Symbol" w:hAnsi="Symbol" w:hint="default"/>
+      </w:rPr>
+    </w:lvl>
+    <w:lvl w:ilvl="4" w:tplc="04090003" w:tentative="1">
+      <w:start w:val="1"/>
+      <w:numFmt w:val="bullet"/>
+      <w:lvlText w:val="o"/>
+      <w:lvlJc w:val="left"/>
+      <w:pPr>
+        <w:ind w:left="5040" w:hanging="360"/>
+      </w:pPr>
+      <w:rPr>
+        <w:rFonts w:ascii="Courier New" w:hAnsi="Courier New" w:cs="Courier New" w:hint="default"/>
+      </w:rPr>
+    </w:lvl>
+    <w:lvl w:ilvl="5" w:tplc="04090005" w:tentative="1">
+      <w:start w:val="1"/>
+      <w:numFmt w:val="bullet"/>
+      <w:lvlText w:val=""/>
+      <w:lvlJc w:val="left"/>
+      <w:pPr>
+        <w:ind w:left="5760" w:hanging="360"/>
+      </w:pPr>
+      <w:rPr>
+        <w:rFonts w:ascii="Wingdings" w:hAnsi="Wingdings" w:hint="default"/>
+      </w:rPr>
+    </w:lvl>
+    <w:lvl w:ilvl="6" w:tplc="04090001" w:tentative="1">
+      <w:start w:val="1"/>
+      <w:numFmt w:val="bullet"/>
+      <w:lvlText w:val=""/>
+      <w:lvlJc w:val="left"/>
+      <w:pPr>
+        <w:ind w:left="6480" w:hanging="360"/>
+      </w:pPr>
+      <w:rPr>
+        <w:rFonts w:ascii="Symbol" w:hAnsi="Symbol" w:hint="default"/>
+      </w:rPr>
+    </w:lvl>
+    <w:lvl w:ilvl="7" w:tplc="04090003" w:tentative="1">
+      <w:start w:val="1"/>
+      <w:numFmt w:val="bullet"/>
+      <w:lvlText w:val="o"/>
+      <w:lvlJc w:val="left"/>
+      <w:pPr>
+        <w:ind w:left="7200" w:hanging="360"/>
+      </w:pPr>
+      <w:rPr>
+        <w:rFonts w:ascii="Courier New" w:hAnsi="Courier New" w:cs="Courier New" w:hint="default"/>
+      </w:rPr>
+    </w:lvl>
+    <w:lvl w:ilvl="8" w:tplc="04090005" w:tentative="1">
+      <w:start w:val="1"/>
+      <w:numFmt w:val="bullet"/>
+      <w:lvlText w:val=""/>
+      <w:lvlJc w:val="left"/>
+      <w:pPr>
+        <w:ind w:left="7920" w:hanging="360"/>
+      </w:pPr>
+      <w:rPr>
+        <w:rFonts w:ascii="Wingdings" w:hAnsi="Wingdings" w:hint="default"/>
+      </w:rPr>
+    </w:lvl>
+  </w:abstractNum>
+  <w:abstractNum w:abstractNumId="5" w15:restartNumberingAfterBreak="0">
     <w:nsid w:val="44AE0A6F"/>
     <w:multiLevelType w:val="hybridMultilevel"/>
     <w:tmpl w:val="F052FB98"/>
@@ -3697,7 +5003,7 @@
       </w:rPr>
     </w:lvl>
   </w:abstractNum>
-  <w:abstractNum w:abstractNumId="3" w15:restartNumberingAfterBreak="0">
+  <w:abstractNum w:abstractNumId="6" w15:restartNumberingAfterBreak="0">
     <w:nsid w:val="44CE4BF2"/>
     <w:multiLevelType w:val="hybridMultilevel"/>
     <w:tmpl w:val="6DAA9282"/>
@@ -3814,13 +5120,22 @@
     <w:abstractNumId w:val="0"/>
   </w:num>
   <w:num w:numId="2">
+    <w:abstractNumId w:val="3"/>
+  </w:num>
+  <w:num w:numId="3">
+    <w:abstractNumId w:val="6"/>
+  </w:num>
+  <w:num w:numId="4">
+    <w:abstractNumId w:val="5"/>
+  </w:num>
+  <w:num w:numId="5">
     <w:abstractNumId w:val="1"/>
   </w:num>
-  <w:num w:numId="3">
-    <w:abstractNumId w:val="3"/>
+  <w:num w:numId="6">
+    <w:abstractNumId w:val="2"/>
   </w:num>
-  <w:num w:numId="4">
-    <w:abstractNumId w:val="2"/>
+  <w:num w:numId="7">
+    <w:abstractNumId w:val="4"/>
   </w:num>
 </w:numbering>
 </file>
@@ -4773,6 +6088,29 @@
       <w:szCs w:val="20"/>
     </w:rPr>
   </w:style>
+  <w:style w:type="character" w:styleId="Hyperlink">
+    <w:name w:val="Hyperlink"/>
+    <w:basedOn w:val="DefaultParagraphFont"/>
+    <w:uiPriority w:val="99"/>
+    <w:unhideWhenUsed/>
+    <w:rsid w:val="00224630"/>
+    <w:rPr>
+      <w:color w:val="0000FF" w:themeColor="hyperlink"/>
+      <w:u w:val="single"/>
+    </w:rPr>
+  </w:style>
+  <w:style w:type="character" w:styleId="UnresolvedMention">
+    <w:name w:val="Unresolved Mention"/>
+    <w:basedOn w:val="DefaultParagraphFont"/>
+    <w:uiPriority w:val="99"/>
+    <w:semiHidden/>
+    <w:unhideWhenUsed/>
+    <w:rsid w:val="00224630"/>
+    <w:rPr>
+      <w:color w:val="605E5C"/>
+      <w:shd w:val="clear" w:color="auto" w:fill="E1DFDD"/>
+    </w:rPr>
+  </w:style>
 </w:styles>
 </file>
 

</xml_diff>

<commit_message>
added classes to the database layer
</commit_message>
<xml_diff>
--- a/YourBooksEverywhere.docx
+++ b/YourBooksEverywhere.docx
@@ -43,13 +43,13 @@
         </w:rPr>
         <w:fldChar w:fldCharType="separate"/>
       </w:r>
-      <w:bookmarkStart w:id="0" w:name="_Toc222820221"/>
-      <w:bookmarkStart w:id="1" w:name="_Toc222821167"/>
-      <w:bookmarkStart w:id="2" w:name="_Toc222883075"/>
+      <w:bookmarkStart w:id="0" w:name="_Toc254785383"/>
+      <w:bookmarkStart w:id="1" w:name="_Toc254771757"/>
+      <w:bookmarkStart w:id="2" w:name="_Toc254770266"/>
       <w:bookmarkStart w:id="3" w:name="_Toc254770226"/>
-      <w:bookmarkStart w:id="4" w:name="_Toc254770266"/>
-      <w:bookmarkStart w:id="5" w:name="_Toc254771757"/>
-      <w:bookmarkStart w:id="6" w:name="_Toc254785383"/>
+      <w:bookmarkStart w:id="4" w:name="_Toc222883075"/>
+      <w:bookmarkStart w:id="5" w:name="_Toc222821167"/>
+      <w:bookmarkStart w:id="6" w:name="_Toc222820221"/>
       <w:r>
         <w:rPr>
           <w:rFonts w:ascii="Times New Roman" w:hAnsi="Times New Roman"/>
@@ -1927,165 +1927,233 @@
     </w:p>
     <w:p>
       <w:pPr>
-        <w:spacing w:line="240" w:lineRule="auto"/>
-        <w:jc w:val="both"/>
-        <w:rPr>
-          <w:i/>
-          <w:color w:val="943634" w:themeColor="accent2" w:themeShade="BF"/>
-          <w:sz w:val="24"/>
-        </w:rPr>
-      </w:pPr>
-      <w:r>
-        <w:rPr>
-          <w:i/>
-          <w:color w:val="943634" w:themeColor="accent2" w:themeShade="BF"/>
-          <w:sz w:val="24"/>
-        </w:rPr>
-        <w:t>Use-Case description format:</w:t>
-      </w:r>
-    </w:p>
-    <w:p>
-      <w:pPr>
-        <w:pStyle w:val="Title"/>
-        <w:jc w:val="both"/>
-        <w:rPr>
-          <w:rFonts w:ascii="Times New Roman" w:hAnsi="Times New Roman"/>
-          <w:i/>
-          <w:color w:val="943634" w:themeColor="accent2" w:themeShade="BF"/>
+        <w:pStyle w:val="NoSpacing"/>
+        <w:rPr>
           <w:sz w:val="24"/>
         </w:rPr>
       </w:pPr>
       <w:bookmarkStart w:id="26" w:name="_Toc254785391"/>
-      <w:r>
-        <w:rPr>
-          <w:rFonts w:ascii="Times New Roman" w:hAnsi="Times New Roman"/>
-          <w:i/>
-          <w:color w:val="943634" w:themeColor="accent2" w:themeShade="BF"/>
-          <w:sz w:val="24"/>
-        </w:rPr>
-        <w:t>Use case: &lt;use case goal&gt;</w:t>
-      </w:r>
-    </w:p>
-    <w:p>
-      <w:pPr>
-        <w:pStyle w:val="Title"/>
-        <w:jc w:val="both"/>
-        <w:rPr>
-          <w:rFonts w:ascii="Times New Roman" w:hAnsi="Times New Roman"/>
-          <w:i/>
-          <w:color w:val="943634" w:themeColor="accent2" w:themeShade="BF"/>
-          <w:sz w:val="24"/>
-        </w:rPr>
-      </w:pPr>
-      <w:r>
-        <w:rPr>
-          <w:rFonts w:ascii="Times New Roman" w:hAnsi="Times New Roman"/>
-          <w:i/>
-          <w:color w:val="943634" w:themeColor="accent2" w:themeShade="BF"/>
-          <w:sz w:val="24"/>
-        </w:rPr>
-        <w:t>Level: &lt;one of: summary level, user-goal level, sub-function&gt;</w:t>
-      </w:r>
-    </w:p>
-    <w:p>
-      <w:pPr>
-        <w:pStyle w:val="Title"/>
-        <w:jc w:val="both"/>
-        <w:rPr>
-          <w:rFonts w:ascii="Times New Roman" w:hAnsi="Times New Roman"/>
-          <w:i/>
-          <w:color w:val="943634" w:themeColor="accent2" w:themeShade="BF"/>
-          <w:sz w:val="24"/>
-        </w:rPr>
-      </w:pPr>
-      <w:r>
-        <w:rPr>
-          <w:rFonts w:ascii="Times New Roman" w:hAnsi="Times New Roman"/>
-          <w:i/>
-          <w:color w:val="943634" w:themeColor="accent2" w:themeShade="BF"/>
-          <w:sz w:val="24"/>
-        </w:rPr>
-        <w:t>Primary actor: &lt;a role name for the actor who initiates the use case&gt;</w:t>
-      </w:r>
-    </w:p>
-    <w:p>
-      <w:pPr>
-        <w:pStyle w:val="Title"/>
-        <w:jc w:val="both"/>
-        <w:rPr>
-          <w:rFonts w:ascii="Times New Roman" w:hAnsi="Times New Roman"/>
-          <w:i/>
-          <w:color w:val="943634" w:themeColor="accent2" w:themeShade="BF"/>
-          <w:sz w:val="24"/>
-        </w:rPr>
-      </w:pPr>
-      <w:r>
-        <w:rPr>
-          <w:rFonts w:ascii="Times New Roman" w:hAnsi="Times New Roman"/>
-          <w:i/>
-          <w:color w:val="943634" w:themeColor="accent2" w:themeShade="BF"/>
-          <w:sz w:val="24"/>
-        </w:rPr>
-        <w:t>Main success scenario: &lt;the steps of the main success scenario from trigger to goal delivery&gt;</w:t>
-      </w:r>
-    </w:p>
-    <w:p>
-      <w:pPr>
-        <w:pStyle w:val="Title"/>
-        <w:jc w:val="both"/>
-        <w:rPr>
-          <w:rFonts w:ascii="Times New Roman" w:hAnsi="Times New Roman"/>
-          <w:i/>
-          <w:color w:val="943634" w:themeColor="accent2" w:themeShade="BF"/>
-          <w:sz w:val="24"/>
-        </w:rPr>
-      </w:pPr>
-      <w:r>
-        <w:rPr>
-          <w:rFonts w:ascii="Times New Roman" w:hAnsi="Times New Roman"/>
-          <w:i/>
-          <w:color w:val="943634" w:themeColor="accent2" w:themeShade="BF"/>
-          <w:sz w:val="24"/>
-        </w:rPr>
-        <w:t>Extensions: &lt;alternate scenarios of success or failure&gt;</w:t>
-      </w:r>
-    </w:p>
-    <w:p>
-      <w:pPr>
-        <w:pStyle w:val="Title"/>
-        <w:jc w:val="both"/>
-        <w:rPr>
-          <w:rFonts w:ascii="Times New Roman" w:hAnsi="Times New Roman"/>
-          <w:b w:val="0"/>
-          <w:i/>
-          <w:color w:val="943634" w:themeColor="accent2" w:themeShade="BF"/>
-          <w:sz w:val="24"/>
-        </w:rPr>
-      </w:pPr>
-      <w:r>
-        <w:rPr>
-          <w:rFonts w:ascii="Times New Roman" w:hAnsi="Times New Roman"/>
-          <w:b w:val="0"/>
-          <w:i/>
-          <w:color w:val="943634" w:themeColor="accent2" w:themeShade="BF"/>
-          <w:sz w:val="24"/>
-        </w:rPr>
-        <w:t>]</w:t>
-      </w:r>
-    </w:p>
-    <w:p>
-      <w:pPr>
-        <w:pStyle w:val="NoSpacing"/>
-        <w:rPr>
-          <w:sz w:val="24"/>
-        </w:rPr>
-      </w:pPr>
       <w:r>
         <w:rPr>
           <w:sz w:val="24"/>
         </w:rPr>
         <w:tab/>
         <w:t>This section will show the use case diagrams corresponding to the application and describe one use case in a more detailed manner.</w:t>
+      </w:r>
+    </w:p>
+    <w:p>
+      <w:pPr>
+        <w:pStyle w:val="NoSpacing"/>
+        <w:rPr>
+          <w:sz w:val="24"/>
+        </w:rPr>
+      </w:pPr>
+      <w:r>
+        <w:rPr>
+          <w:sz w:val="24"/>
+        </w:rPr>
+        <w:tab/>
+        <w:t>The use case diagrams are as follows:</w:t>
+      </w:r>
+      <w:bookmarkStart w:id="27" w:name="_GoBack"/>
+      <w:bookmarkEnd w:id="27"/>
+    </w:p>
+    <w:p>
+      <w:pPr>
+        <w:pStyle w:val="NoSpacing"/>
+        <w:rPr>
+          <w:sz w:val="24"/>
+        </w:rPr>
+      </w:pPr>
+    </w:p>
+    <w:p>
+      <w:pPr>
+        <w:pStyle w:val="NoSpacing"/>
+        <w:rPr>
+          <w:sz w:val="24"/>
+        </w:rPr>
+      </w:pPr>
+    </w:p>
+    <w:p>
+      <w:pPr>
+        <w:pStyle w:val="NoSpacing"/>
+        <w:rPr>
+          <w:sz w:val="24"/>
+        </w:rPr>
+      </w:pPr>
+      <w:r>
+        <w:rPr>
+          <w:sz w:val="24"/>
+        </w:rPr>
+        <w:tab/>
+        <w:t>A more detailed description of a use case, according to the required format is provided below:</w:t>
+      </w:r>
+    </w:p>
+    <w:p>
+      <w:pPr>
+        <w:pStyle w:val="NoSpacing"/>
+        <w:rPr>
+          <w:sz w:val="24"/>
+        </w:rPr>
+      </w:pPr>
+      <w:r>
+        <w:rPr>
+          <w:sz w:val="24"/>
+        </w:rPr>
+        <w:tab/>
+      </w:r>
+    </w:p>
+    <w:p>
+      <w:pPr>
+        <w:pStyle w:val="NoSpacing"/>
+        <w:rPr>
+          <w:sz w:val="24"/>
+        </w:rPr>
+      </w:pPr>
+      <w:r>
+        <w:rPr>
+          <w:b/>
+          <w:sz w:val="24"/>
+        </w:rPr>
+        <w:t>Use case</w:t>
+      </w:r>
+      <w:r>
+        <w:rPr>
+          <w:sz w:val="24"/>
+        </w:rPr>
+        <w:t>: Borrow a book</w:t>
+      </w:r>
+    </w:p>
+    <w:p>
+      <w:pPr>
+        <w:pStyle w:val="NoSpacing"/>
+        <w:rPr>
+          <w:sz w:val="24"/>
+        </w:rPr>
+      </w:pPr>
+      <w:r>
+        <w:rPr>
+          <w:b/>
+          <w:sz w:val="24"/>
+        </w:rPr>
+        <w:t>Level</w:t>
+      </w:r>
+      <w:r>
+        <w:rPr>
+          <w:sz w:val="24"/>
+        </w:rPr>
+        <w:t xml:space="preserve">: user-goal level </w:t>
+      </w:r>
+    </w:p>
+    <w:p>
+      <w:pPr>
+        <w:pStyle w:val="NoSpacing"/>
+        <w:rPr>
+          <w:sz w:val="24"/>
+        </w:rPr>
+      </w:pPr>
+      <w:r>
+        <w:rPr>
+          <w:b/>
+          <w:sz w:val="24"/>
+        </w:rPr>
+        <w:t>Primary actor</w:t>
+      </w:r>
+      <w:r>
+        <w:rPr>
+          <w:sz w:val="24"/>
+        </w:rPr>
+        <w:t>: a library client</w:t>
+      </w:r>
+    </w:p>
+    <w:p>
+      <w:pPr>
+        <w:pStyle w:val="NoSpacing"/>
+        <w:rPr>
+          <w:sz w:val="24"/>
+        </w:rPr>
+      </w:pPr>
+      <w:r>
+        <w:rPr>
+          <w:b/>
+          <w:sz w:val="24"/>
+        </w:rPr>
+        <w:t>Main success scenario</w:t>
+      </w:r>
+      <w:r>
+        <w:rPr>
+          <w:sz w:val="24"/>
+        </w:rPr>
+        <w:t xml:space="preserve">: </w:t>
+      </w:r>
+      <w:r>
+        <w:rPr>
+          <w:sz w:val="24"/>
+        </w:rPr>
+        <w:t xml:space="preserve">The library client first </w:t>
+      </w:r>
+      <w:proofErr w:type="gramStart"/>
+      <w:r>
+        <w:rPr>
+          <w:sz w:val="24"/>
+        </w:rPr>
+        <w:t>has to</w:t>
+      </w:r>
+      <w:proofErr w:type="gramEnd"/>
+      <w:r>
+        <w:rPr>
+          <w:sz w:val="24"/>
+        </w:rPr>
+        <w:t xml:space="preserve"> log in into his/her personal account. Then he/she </w:t>
+      </w:r>
+      <w:proofErr w:type="gramStart"/>
+      <w:r>
+        <w:rPr>
+          <w:sz w:val="24"/>
+        </w:rPr>
+        <w:t>has to</w:t>
+      </w:r>
+      <w:proofErr w:type="gramEnd"/>
+      <w:r>
+        <w:rPr>
+          <w:sz w:val="24"/>
+        </w:rPr>
+        <w:t xml:space="preserve"> go to the “Borrow” section. After that, the library client </w:t>
+      </w:r>
+      <w:proofErr w:type="gramStart"/>
+      <w:r>
+        <w:rPr>
+          <w:sz w:val="24"/>
+        </w:rPr>
+        <w:t>has to</w:t>
+      </w:r>
+      <w:proofErr w:type="gramEnd"/>
+      <w:r>
+        <w:rPr>
+          <w:sz w:val="24"/>
+        </w:rPr>
+        <w:t xml:space="preserve"> choose the book he/she is interested in and borrow it by pressing the “BORROW BOOK” button. </w:t>
+      </w:r>
+    </w:p>
+    <w:p>
+      <w:pPr>
+        <w:pStyle w:val="NoSpacing"/>
+        <w:rPr>
+          <w:sz w:val="24"/>
+        </w:rPr>
+      </w:pPr>
+      <w:r>
+        <w:rPr>
+          <w:b/>
+          <w:sz w:val="24"/>
+        </w:rPr>
+        <w:t>Extensions</w:t>
+      </w:r>
+      <w:r>
+        <w:rPr>
+          <w:sz w:val="24"/>
+        </w:rPr>
+        <w:t>: for this use case, the success scenario is when the book is available; in this case, the book will be added to the list of borrowed books corresponding to that user. The failure scenario is when the book required by the user for borrowing is not available; in this case, he/she will join a waiting list and will be assigned the book when it will become available again.</w:t>
       </w:r>
     </w:p>
     <w:p>
@@ -2485,6 +2553,7 @@
         <w:rPr>
           <w:noProof/>
         </w:rPr>
+        <w:lastRenderedPageBreak/>
         <w:drawing>
           <wp:anchor distT="0" distB="0" distL="114300" distR="114300" simplePos="0" relativeHeight="251660288" behindDoc="1" locked="0" layoutInCell="1" allowOverlap="1">
             <wp:simplePos x="0" y="0"/>
@@ -2651,7 +2720,6 @@
           <w:b/>
           <w:sz w:val="28"/>
         </w:rPr>
-        <w:lastRenderedPageBreak/>
         <w:tab/>
       </w:r>
       <w:r>
@@ -2842,7 +2910,7 @@
           <w:rFonts w:ascii="Times New Roman" w:hAnsi="Times New Roman"/>
         </w:rPr>
       </w:pPr>
-      <w:bookmarkStart w:id="27" w:name="_Toc254785392"/>
+      <w:bookmarkStart w:id="28" w:name="_Toc254785392"/>
       <w:r>
         <w:rPr>
           <w:rFonts w:ascii="Times New Roman" w:hAnsi="Times New Roman"/>
@@ -2867,7 +2935,7 @@
         </w:rPr>
         <w:t xml:space="preserve"> Diagrams</w:t>
       </w:r>
-      <w:bookmarkEnd w:id="27"/>
+      <w:bookmarkEnd w:id="28"/>
     </w:p>
     <w:p>
       <w:pPr>
@@ -2969,7 +3037,7 @@
           <w:rFonts w:ascii="Times New Roman" w:hAnsi="Times New Roman"/>
         </w:rPr>
       </w:pPr>
-      <w:bookmarkStart w:id="28" w:name="_Toc254785393"/>
+      <w:bookmarkStart w:id="29" w:name="_Toc254785393"/>
       <w:r>
         <w:rPr>
           <w:rFonts w:ascii="Times New Roman" w:hAnsi="Times New Roman"/>
@@ -2988,7 +3056,7 @@
         </w:rPr>
         <w:t>Design</w:t>
       </w:r>
-      <w:bookmarkEnd w:id="28"/>
+      <w:bookmarkEnd w:id="29"/>
     </w:p>
     <w:p>
       <w:pPr>
@@ -3326,6 +3394,7 @@
         <w:pStyle w:val="NoSpacing"/>
       </w:pPr>
       <w:r>
+        <w:lastRenderedPageBreak/>
         <w:t xml:space="preserve"> </w:t>
       </w:r>
     </w:p>
@@ -3424,134 +3493,218 @@
         <w:rPr>
           <w:sz w:val="24"/>
         </w:rPr>
-        <w:lastRenderedPageBreak/>
         <w:tab/>
+      </w:r>
+    </w:p>
+    <w:p>
+      <w:pPr>
+        <w:spacing w:line="240" w:lineRule="auto"/>
+        <w:jc w:val="both"/>
+        <w:rPr>
+          <w:b/>
+          <w:sz w:val="28"/>
+        </w:rPr>
+      </w:pPr>
+    </w:p>
+    <w:p>
+      <w:pPr>
+        <w:spacing w:line="240" w:lineRule="auto"/>
+        <w:jc w:val="both"/>
+        <w:rPr>
+          <w:b/>
+          <w:sz w:val="28"/>
+        </w:rPr>
+      </w:pPr>
+    </w:p>
+    <w:p>
+      <w:pPr>
+        <w:spacing w:line="240" w:lineRule="auto"/>
+        <w:jc w:val="both"/>
+      </w:pPr>
+      <w:r>
+        <w:rPr>
+          <w:b/>
+          <w:sz w:val="28"/>
+        </w:rPr>
+        <w:t>5</w:t>
+      </w:r>
+      <w:r>
+        <w:rPr>
+          <w:b/>
+          <w:sz w:val="28"/>
+        </w:rPr>
+        <w:t>.</w:t>
+      </w:r>
+      <w:r>
+        <w:rPr>
+          <w:b/>
+          <w:sz w:val="28"/>
+        </w:rPr>
+        <w:t>2</w:t>
+      </w:r>
+      <w:r>
+        <w:rPr>
+          <w:b/>
+          <w:sz w:val="28"/>
+        </w:rPr>
         <w:t xml:space="preserve"> </w:t>
       </w:r>
-    </w:p>
-    <w:p>
-      <w:pPr>
-        <w:spacing w:line="240" w:lineRule="auto"/>
-        <w:jc w:val="both"/>
-      </w:pPr>
-    </w:p>
-    <w:p>
-      <w:pPr>
-        <w:spacing w:line="240" w:lineRule="auto"/>
-        <w:jc w:val="both"/>
+      <w:r>
         <w:rPr>
           <w:b/>
           <w:sz w:val="28"/>
         </w:rPr>
-      </w:pPr>
-    </w:p>
-    <w:p>
-      <w:pPr>
-        <w:spacing w:line="240" w:lineRule="auto"/>
-        <w:jc w:val="both"/>
+        <w:t xml:space="preserve">UML </w:t>
+      </w:r>
+      <w:r>
         <w:rPr>
           <w:b/>
           <w:sz w:val="28"/>
         </w:rPr>
-      </w:pPr>
-    </w:p>
-    <w:p>
-      <w:pPr>
-        <w:spacing w:line="240" w:lineRule="auto"/>
-        <w:jc w:val="both"/>
-        <w:rPr>
-          <w:b/>
-          <w:sz w:val="28"/>
-        </w:rPr>
-      </w:pPr>
-    </w:p>
-    <w:p>
-      <w:pPr>
-        <w:spacing w:line="240" w:lineRule="auto"/>
-        <w:jc w:val="both"/>
-        <w:rPr>
-          <w:b/>
-          <w:sz w:val="28"/>
-        </w:rPr>
-      </w:pPr>
-    </w:p>
-    <w:p>
-      <w:pPr>
-        <w:spacing w:line="240" w:lineRule="auto"/>
-        <w:jc w:val="both"/>
-        <w:rPr>
-          <w:b/>
-          <w:sz w:val="28"/>
-        </w:rPr>
-      </w:pPr>
-    </w:p>
-    <w:p>
-      <w:pPr>
-        <w:spacing w:line="240" w:lineRule="auto"/>
-        <w:jc w:val="both"/>
-        <w:rPr>
-          <w:b/>
-          <w:sz w:val="28"/>
-        </w:rPr>
-      </w:pPr>
-    </w:p>
-    <w:p>
-      <w:pPr>
-        <w:spacing w:line="240" w:lineRule="auto"/>
-        <w:jc w:val="both"/>
-        <w:rPr>
-          <w:b/>
-          <w:sz w:val="28"/>
-        </w:rPr>
-      </w:pPr>
-    </w:p>
-    <w:p>
-      <w:pPr>
-        <w:spacing w:line="240" w:lineRule="auto"/>
-        <w:jc w:val="both"/>
-      </w:pPr>
-      <w:r>
-        <w:rPr>
-          <w:b/>
-          <w:sz w:val="28"/>
-        </w:rPr>
-        <w:t>5</w:t>
-      </w:r>
-      <w:r>
-        <w:rPr>
-          <w:b/>
-          <w:sz w:val="28"/>
+        <w:t>Class Diagram</w:t>
+      </w:r>
+    </w:p>
+    <w:p>
+      <w:pPr>
+        <w:spacing w:line="240" w:lineRule="auto"/>
+        <w:jc w:val="both"/>
+        <w:rPr>
+          <w:i/>
+          <w:color w:val="943634" w:themeColor="accent2" w:themeShade="BF"/>
+          <w:sz w:val="24"/>
+        </w:rPr>
+      </w:pPr>
+      <w:r>
+        <w:rPr>
+          <w:i/>
+          <w:color w:val="943634" w:themeColor="accent2" w:themeShade="BF"/>
+          <w:sz w:val="24"/>
+        </w:rPr>
+        <w:t>[</w:t>
+      </w:r>
+      <w:r>
+        <w:rPr>
+          <w:i/>
+          <w:color w:val="943634" w:themeColor="accent2" w:themeShade="BF"/>
+          <w:sz w:val="24"/>
+        </w:rPr>
+        <w:t>C</w:t>
+      </w:r>
+      <w:r>
+        <w:rPr>
+          <w:i/>
+          <w:color w:val="943634" w:themeColor="accent2" w:themeShade="BF"/>
+          <w:sz w:val="24"/>
+        </w:rPr>
+        <w:t xml:space="preserve">reate the UML Class Diagram and </w:t>
+      </w:r>
+      <w:r>
+        <w:rPr>
+          <w:i/>
+          <w:color w:val="943634" w:themeColor="accent2" w:themeShade="BF"/>
+          <w:sz w:val="24"/>
+        </w:rPr>
+        <w:t>highlight</w:t>
+      </w:r>
+      <w:r>
+        <w:rPr>
+          <w:i/>
+          <w:color w:val="943634" w:themeColor="accent2" w:themeShade="BF"/>
+          <w:sz w:val="24"/>
+        </w:rPr>
+        <w:t xml:space="preserve"> and motivate</w:t>
+      </w:r>
+      <w:r>
+        <w:rPr>
+          <w:i/>
+          <w:color w:val="943634" w:themeColor="accent2" w:themeShade="BF"/>
+          <w:sz w:val="24"/>
+        </w:rPr>
+        <w:t xml:space="preserve"> </w:t>
+      </w:r>
+      <w:r>
+        <w:rPr>
+          <w:i/>
+          <w:color w:val="943634" w:themeColor="accent2" w:themeShade="BF"/>
+          <w:sz w:val="24"/>
+        </w:rPr>
+        <w:t>how</w:t>
+      </w:r>
+      <w:r>
+        <w:rPr>
+          <w:i/>
+          <w:color w:val="943634" w:themeColor="accent2" w:themeShade="BF"/>
+          <w:sz w:val="24"/>
+        </w:rPr>
+        <w:t xml:space="preserve"> the design pattern</w:t>
+      </w:r>
+      <w:r>
+        <w:rPr>
+          <w:i/>
+          <w:color w:val="943634" w:themeColor="accent2" w:themeShade="BF"/>
+          <w:sz w:val="24"/>
+        </w:rPr>
+        <w:t>s</w:t>
+      </w:r>
+      <w:r>
+        <w:rPr>
+          <w:i/>
+          <w:color w:val="943634" w:themeColor="accent2" w:themeShade="BF"/>
+          <w:sz w:val="24"/>
+        </w:rPr>
+        <w:t xml:space="preserve"> are used</w:t>
+      </w:r>
+      <w:r>
+        <w:rPr>
+          <w:i/>
+          <w:color w:val="943634" w:themeColor="accent2" w:themeShade="BF"/>
+          <w:sz w:val="24"/>
         </w:rPr>
         <w:t>.</w:t>
       </w:r>
       <w:r>
         <w:rPr>
-          <w:b/>
-          <w:sz w:val="28"/>
-        </w:rPr>
-        <w:t>2</w:t>
-      </w:r>
-      <w:r>
-        <w:rPr>
-          <w:b/>
-          <w:sz w:val="28"/>
+          <w:i/>
+          <w:color w:val="943634" w:themeColor="accent2" w:themeShade="BF"/>
+          <w:sz w:val="24"/>
+        </w:rPr>
+        <w:t>]</w:t>
+      </w:r>
+    </w:p>
+    <w:p>
+      <w:pPr>
+        <w:spacing w:line="240" w:lineRule="auto"/>
+        <w:jc w:val="both"/>
+      </w:pPr>
+    </w:p>
+    <w:p>
+      <w:pPr>
+        <w:pStyle w:val="Title"/>
+        <w:jc w:val="both"/>
+        <w:rPr>
+          <w:rFonts w:ascii="Times New Roman" w:hAnsi="Times New Roman"/>
+        </w:rPr>
+      </w:pPr>
+      <w:bookmarkStart w:id="30" w:name="_Toc254785394"/>
+      <w:r>
+        <w:rPr>
+          <w:rFonts w:ascii="Times New Roman" w:hAnsi="Times New Roman"/>
+        </w:rPr>
+        <w:t>6</w:t>
+      </w:r>
+      <w:r>
+        <w:rPr>
+          <w:rFonts w:ascii="Times New Roman" w:hAnsi="Times New Roman"/>
+        </w:rPr>
+        <w:t>. Data Model</w:t>
+      </w:r>
+      <w:bookmarkEnd w:id="30"/>
+      <w:r>
+        <w:rPr>
+          <w:rFonts w:ascii="Times New Roman" w:hAnsi="Times New Roman"/>
         </w:rPr>
         <w:t xml:space="preserve"> </w:t>
       </w:r>
-      <w:r>
-        <w:rPr>
-          <w:b/>
-          <w:sz w:val="28"/>
-        </w:rPr>
-        <w:t xml:space="preserve">UML </w:t>
-      </w:r>
-      <w:r>
-        <w:rPr>
-          <w:b/>
-          <w:sz w:val="28"/>
-        </w:rPr>
-        <w:t>Class Diagram</w:t>
-      </w:r>
     </w:p>
     <w:p>
       <w:pPr>
@@ -3577,71 +3730,15 @@
           <w:color w:val="943634" w:themeColor="accent2" w:themeShade="BF"/>
           <w:sz w:val="24"/>
         </w:rPr>
-        <w:t>C</w:t>
-      </w:r>
-      <w:r>
-        <w:rPr>
-          <w:i/>
-          <w:color w:val="943634" w:themeColor="accent2" w:themeShade="BF"/>
-          <w:sz w:val="24"/>
-        </w:rPr>
-        <w:t xml:space="preserve">reate the UML Class Diagram and </w:t>
-      </w:r>
-      <w:r>
-        <w:rPr>
-          <w:i/>
-          <w:color w:val="943634" w:themeColor="accent2" w:themeShade="BF"/>
-          <w:sz w:val="24"/>
-        </w:rPr>
-        <w:t>highlight</w:t>
-      </w:r>
-      <w:r>
-        <w:rPr>
-          <w:i/>
-          <w:color w:val="943634" w:themeColor="accent2" w:themeShade="BF"/>
-          <w:sz w:val="24"/>
-        </w:rPr>
-        <w:t xml:space="preserve"> and motivate</w:t>
-      </w:r>
-      <w:r>
-        <w:rPr>
-          <w:i/>
-          <w:color w:val="943634" w:themeColor="accent2" w:themeShade="BF"/>
-          <w:sz w:val="24"/>
-        </w:rPr>
-        <w:t xml:space="preserve"> </w:t>
-      </w:r>
-      <w:r>
-        <w:rPr>
-          <w:i/>
-          <w:color w:val="943634" w:themeColor="accent2" w:themeShade="BF"/>
-          <w:sz w:val="24"/>
-        </w:rPr>
-        <w:t>how</w:t>
-      </w:r>
-      <w:r>
-        <w:rPr>
-          <w:i/>
-          <w:color w:val="943634" w:themeColor="accent2" w:themeShade="BF"/>
-          <w:sz w:val="24"/>
-        </w:rPr>
-        <w:t xml:space="preserve"> the design pattern</w:t>
-      </w:r>
-      <w:r>
-        <w:rPr>
-          <w:i/>
-          <w:color w:val="943634" w:themeColor="accent2" w:themeShade="BF"/>
-          <w:sz w:val="24"/>
-        </w:rPr>
-        <w:t>s</w:t>
-      </w:r>
-      <w:r>
-        <w:rPr>
-          <w:i/>
-          <w:color w:val="943634" w:themeColor="accent2" w:themeShade="BF"/>
-          <w:sz w:val="24"/>
-        </w:rPr>
-        <w:t xml:space="preserve"> are used</w:t>
+        <w:t>P</w:t>
+      </w:r>
+      <w:r>
+        <w:rPr>
+          <w:i/>
+          <w:color w:val="943634" w:themeColor="accent2" w:themeShade="BF"/>
+          <w:sz w:val="24"/>
+        </w:rPr>
+        <w:t>resent the data models used in the system’s implementation</w:t>
       </w:r>
       <w:r>
         <w:rPr>
@@ -3664,6 +3761,10 @@
       <w:pPr>
         <w:spacing w:line="240" w:lineRule="auto"/>
         <w:jc w:val="both"/>
+        <w:rPr>
+          <w:i/>
+          <w:color w:val="943634" w:themeColor="accent2" w:themeShade="BF"/>
+        </w:rPr>
       </w:pPr>
     </w:p>
     <w:p>
@@ -3674,35 +3775,40 @@
           <w:rFonts w:ascii="Times New Roman" w:hAnsi="Times New Roman"/>
         </w:rPr>
       </w:pPr>
-      <w:bookmarkStart w:id="29" w:name="_Toc254785394"/>
+      <w:bookmarkStart w:id="31" w:name="_Toc254785395"/>
       <w:r>
         <w:rPr>
           <w:rFonts w:ascii="Times New Roman" w:hAnsi="Times New Roman"/>
         </w:rPr>
-        <w:t>6</w:t>
+        <w:t>7</w:t>
       </w:r>
       <w:r>
         <w:rPr>
           <w:rFonts w:ascii="Times New Roman" w:hAnsi="Times New Roman"/>
         </w:rPr>
-        <w:t>. Data Model</w:t>
-      </w:r>
-      <w:bookmarkEnd w:id="29"/>
+        <w:t xml:space="preserve">. </w:t>
+      </w:r>
       <w:r>
         <w:rPr>
           <w:rFonts w:ascii="Times New Roman" w:hAnsi="Times New Roman"/>
         </w:rPr>
-        <w:t xml:space="preserve"> </w:t>
-      </w:r>
-    </w:p>
-    <w:p>
-      <w:pPr>
-        <w:spacing w:line="240" w:lineRule="auto"/>
-        <w:jc w:val="both"/>
-        <w:rPr>
-          <w:i/>
-          <w:color w:val="943634" w:themeColor="accent2" w:themeShade="BF"/>
-          <w:sz w:val="24"/>
+        <w:t>System</w:t>
+      </w:r>
+      <w:r>
+        <w:rPr>
+          <w:rFonts w:ascii="Times New Roman" w:hAnsi="Times New Roman"/>
+        </w:rPr>
+        <w:t xml:space="preserve"> Testing</w:t>
+      </w:r>
+      <w:bookmarkEnd w:id="31"/>
+    </w:p>
+    <w:p>
+      <w:pPr>
+        <w:spacing w:line="240" w:lineRule="auto"/>
+        <w:jc w:val="both"/>
+        <w:rPr>
+          <w:i/>
+          <w:color w:val="943634" w:themeColor="accent2" w:themeShade="BF"/>
         </w:rPr>
       </w:pPr>
       <w:r>
@@ -3727,7 +3833,39 @@
           <w:color w:val="943634" w:themeColor="accent2" w:themeShade="BF"/>
           <w:sz w:val="24"/>
         </w:rPr>
-        <w:t>resent the data models used in the system’s implementation</w:t>
+        <w:t>resent</w:t>
+      </w:r>
+      <w:r>
+        <w:rPr>
+          <w:i/>
+          <w:color w:val="943634" w:themeColor="accent2" w:themeShade="BF"/>
+          <w:sz w:val="24"/>
+        </w:rPr>
+        <w:t xml:space="preserve"> the used testing strategies (unit testing, integration testing</w:t>
+      </w:r>
+      <w:r>
+        <w:rPr>
+          <w:i/>
+          <w:color w:val="943634" w:themeColor="accent2" w:themeShade="BF"/>
+          <w:sz w:val="24"/>
+        </w:rPr>
+        <w:t>, validation testing</w:t>
+      </w:r>
+      <w:r>
+        <w:rPr>
+          <w:i/>
+          <w:color w:val="943634" w:themeColor="accent2" w:themeShade="BF"/>
+          <w:sz w:val="24"/>
+        </w:rPr>
+        <w:t>)</w:t>
+      </w:r>
+      <w:r>
+        <w:rPr>
+          <w:i/>
+          <w:color w:val="943634" w:themeColor="accent2" w:themeShade="BF"/>
+          <w:sz w:val="24"/>
+        </w:rPr>
+        <w:t xml:space="preserve"> and testing methods (data-flow, partitioning, boundary analysis, etc.)</w:t>
       </w:r>
       <w:r>
         <w:rPr>
@@ -3748,153 +3886,26 @@
     </w:p>
     <w:p>
       <w:pPr>
-        <w:spacing w:line="240" w:lineRule="auto"/>
-        <w:jc w:val="both"/>
-        <w:rPr>
-          <w:i/>
-          <w:color w:val="943634" w:themeColor="accent2" w:themeShade="BF"/>
-        </w:rPr>
-      </w:pPr>
-    </w:p>
-    <w:p>
-      <w:pPr>
         <w:pStyle w:val="Title"/>
         <w:jc w:val="both"/>
         <w:rPr>
           <w:rFonts w:ascii="Times New Roman" w:hAnsi="Times New Roman"/>
         </w:rPr>
       </w:pPr>
-      <w:bookmarkStart w:id="30" w:name="_Toc254785395"/>
+      <w:bookmarkStart w:id="32" w:name="_Toc254785396"/>
       <w:r>
         <w:rPr>
           <w:rFonts w:ascii="Times New Roman" w:hAnsi="Times New Roman"/>
         </w:rPr>
-        <w:t>7</w:t>
+        <w:t>8</w:t>
       </w:r>
       <w:r>
         <w:rPr>
           <w:rFonts w:ascii="Times New Roman" w:hAnsi="Times New Roman"/>
         </w:rPr>
-        <w:t xml:space="preserve">. </w:t>
-      </w:r>
-      <w:r>
-        <w:rPr>
-          <w:rFonts w:ascii="Times New Roman" w:hAnsi="Times New Roman"/>
-        </w:rPr>
-        <w:t>System</w:t>
-      </w:r>
-      <w:r>
-        <w:rPr>
-          <w:rFonts w:ascii="Times New Roman" w:hAnsi="Times New Roman"/>
-        </w:rPr>
-        <w:t xml:space="preserve"> Testing</w:t>
-      </w:r>
-      <w:bookmarkEnd w:id="30"/>
-    </w:p>
-    <w:p>
-      <w:pPr>
-        <w:spacing w:line="240" w:lineRule="auto"/>
-        <w:jc w:val="both"/>
-        <w:rPr>
-          <w:i/>
-          <w:color w:val="943634" w:themeColor="accent2" w:themeShade="BF"/>
-        </w:rPr>
-      </w:pPr>
-      <w:r>
-        <w:rPr>
-          <w:i/>
-          <w:color w:val="943634" w:themeColor="accent2" w:themeShade="BF"/>
-          <w:sz w:val="24"/>
-        </w:rPr>
-        <w:t>[</w:t>
-      </w:r>
-      <w:r>
-        <w:rPr>
-          <w:i/>
-          <w:color w:val="943634" w:themeColor="accent2" w:themeShade="BF"/>
-          <w:sz w:val="24"/>
-        </w:rPr>
-        <w:t>P</w:t>
-      </w:r>
-      <w:r>
-        <w:rPr>
-          <w:i/>
-          <w:color w:val="943634" w:themeColor="accent2" w:themeShade="BF"/>
-          <w:sz w:val="24"/>
-        </w:rPr>
-        <w:t>resent</w:t>
-      </w:r>
-      <w:r>
-        <w:rPr>
-          <w:i/>
-          <w:color w:val="943634" w:themeColor="accent2" w:themeShade="BF"/>
-          <w:sz w:val="24"/>
-        </w:rPr>
-        <w:t xml:space="preserve"> the used testing strategies (unit testing, integration testing</w:t>
-      </w:r>
-      <w:r>
-        <w:rPr>
-          <w:i/>
-          <w:color w:val="943634" w:themeColor="accent2" w:themeShade="BF"/>
-          <w:sz w:val="24"/>
-        </w:rPr>
-        <w:t>, validation testing</w:t>
-      </w:r>
-      <w:r>
-        <w:rPr>
-          <w:i/>
-          <w:color w:val="943634" w:themeColor="accent2" w:themeShade="BF"/>
-          <w:sz w:val="24"/>
-        </w:rPr>
-        <w:t>)</w:t>
-      </w:r>
-      <w:r>
-        <w:rPr>
-          <w:i/>
-          <w:color w:val="943634" w:themeColor="accent2" w:themeShade="BF"/>
-          <w:sz w:val="24"/>
-        </w:rPr>
-        <w:t xml:space="preserve"> and testing methods (data-flow, partitioning, boundary analysis, etc.)</w:t>
-      </w:r>
-      <w:r>
-        <w:rPr>
-          <w:i/>
-          <w:color w:val="943634" w:themeColor="accent2" w:themeShade="BF"/>
-          <w:sz w:val="24"/>
-        </w:rPr>
-        <w:t>.</w:t>
-      </w:r>
-      <w:r>
-        <w:rPr>
-          <w:i/>
-          <w:color w:val="943634" w:themeColor="accent2" w:themeShade="BF"/>
-          <w:sz w:val="24"/>
-        </w:rPr>
-        <w:t>]</w:t>
-      </w:r>
-    </w:p>
-    <w:p>
-      <w:pPr>
-        <w:pStyle w:val="Title"/>
-        <w:jc w:val="both"/>
-        <w:rPr>
-          <w:rFonts w:ascii="Times New Roman" w:hAnsi="Times New Roman"/>
-        </w:rPr>
-      </w:pPr>
-      <w:bookmarkStart w:id="31" w:name="_Toc254785396"/>
-      <w:r>
-        <w:rPr>
-          <w:rFonts w:ascii="Times New Roman" w:hAnsi="Times New Roman"/>
-        </w:rPr>
-        <w:t>8</w:t>
-      </w:r>
-      <w:r>
-        <w:rPr>
-          <w:rFonts w:ascii="Times New Roman" w:hAnsi="Times New Roman"/>
-        </w:rPr>
         <w:t>. Bibliography</w:t>
       </w:r>
-      <w:bookmarkEnd w:id="31"/>
+      <w:bookmarkEnd w:id="32"/>
     </w:p>
     <w:p/>
     <w:p>
@@ -4010,8 +4021,6 @@
         </w:rPr>
         <w:t>, 1994</w:t>
       </w:r>
-      <w:bookmarkStart w:id="32" w:name="_GoBack"/>
-      <w:bookmarkEnd w:id="32"/>
     </w:p>
     <w:p>
       <w:pPr>
@@ -4158,11 +4167,21 @@
           <w:r>
             <w:sym w:font="Symbol" w:char="F0D3"/>
           </w:r>
-          <w:fldSimple w:instr=" DOCPROPERTY &quot;Company&quot;  \* MERGEFORMAT ">
-            <w:r>
-              <w:t>UTCN</w:t>
-            </w:r>
-          </w:fldSimple>
+          <w:r>
+            <w:fldChar w:fldCharType="begin"/>
+          </w:r>
+          <w:r>
+            <w:instrText xml:space="preserve"> DOCPROPERTY "Company"  \* MERGEFORMAT </w:instrText>
+          </w:r>
+          <w:r>
+            <w:fldChar w:fldCharType="separate"/>
+          </w:r>
+          <w:r>
+            <w:t>UTCN</w:t>
+          </w:r>
+          <w:r>
+            <w:fldChar w:fldCharType="end"/>
+          </w:r>
           <w:r>
             <w:t xml:space="preserve">, </w:t>
           </w:r>

</xml_diff>

<commit_message>
factory method for making recommendations based on different criteria, filtering library facility, created DAO's for user/staff/book and eliminated the initial abstractDAO
</commit_message>
<xml_diff>
--- a/YourBooksEverywhere.docx
+++ b/YourBooksEverywhere.docx
@@ -43,13 +43,13 @@
         </w:rPr>
         <w:fldChar w:fldCharType="separate"/>
       </w:r>
-      <w:bookmarkStart w:id="0" w:name="_Toc254785383"/>
-      <w:bookmarkStart w:id="1" w:name="_Toc254771757"/>
-      <w:bookmarkStart w:id="2" w:name="_Toc254770266"/>
+      <w:bookmarkStart w:id="0" w:name="_Toc222820221"/>
+      <w:bookmarkStart w:id="1" w:name="_Toc222821167"/>
+      <w:bookmarkStart w:id="2" w:name="_Toc222883075"/>
       <w:bookmarkStart w:id="3" w:name="_Toc254770226"/>
-      <w:bookmarkStart w:id="4" w:name="_Toc222883075"/>
-      <w:bookmarkStart w:id="5" w:name="_Toc222821167"/>
-      <w:bookmarkStart w:id="6" w:name="_Toc222820221"/>
+      <w:bookmarkStart w:id="4" w:name="_Toc254770266"/>
+      <w:bookmarkStart w:id="5" w:name="_Toc254771757"/>
+      <w:bookmarkStart w:id="6" w:name="_Toc254785383"/>
       <w:r>
         <w:rPr>
           <w:rFonts w:ascii="Times New Roman" w:hAnsi="Times New Roman"/>
@@ -1928,7 +1928,7 @@
           <w:noProof/>
         </w:rPr>
         <w:drawing>
-          <wp:anchor distT="0" distB="0" distL="114300" distR="114300" simplePos="0" relativeHeight="251656704" behindDoc="1" locked="0" layoutInCell="1" allowOverlap="1" wp14:anchorId="5482ED69">
+          <wp:anchor distT="0" distB="0" distL="114300" distR="114300" simplePos="0" relativeHeight="251654144" behindDoc="1" locked="0" layoutInCell="1" allowOverlap="1" wp14:anchorId="5482ED69">
             <wp:simplePos x="0" y="0"/>
             <wp:positionH relativeFrom="column">
               <wp:posOffset>868680</wp:posOffset>
@@ -2155,7 +2155,7 @@
           <w:noProof/>
         </w:rPr>
         <w:drawing>
-          <wp:anchor distT="0" distB="0" distL="114300" distR="114300" simplePos="0" relativeHeight="251657728" behindDoc="1" locked="0" layoutInCell="1" allowOverlap="1" wp14:anchorId="5F8D53B7">
+          <wp:anchor distT="0" distB="0" distL="114300" distR="114300" simplePos="0" relativeHeight="251655168" behindDoc="1" locked="0" layoutInCell="1" allowOverlap="1" wp14:anchorId="5F8D53B7">
             <wp:simplePos x="0" y="0"/>
             <wp:positionH relativeFrom="column">
               <wp:posOffset>876300</wp:posOffset>
@@ -2428,7 +2428,7 @@
           <w:noProof/>
         </w:rPr>
         <w:drawing>
-          <wp:anchor distT="0" distB="0" distL="114300" distR="114300" simplePos="0" relativeHeight="251658752" behindDoc="1" locked="0" layoutInCell="1" allowOverlap="1" wp14:anchorId="2805BF50">
+          <wp:anchor distT="0" distB="0" distL="114300" distR="114300" simplePos="0" relativeHeight="251658240" behindDoc="1" locked="0" layoutInCell="1" allowOverlap="1" wp14:anchorId="2805BF50">
             <wp:simplePos x="0" y="0"/>
             <wp:positionH relativeFrom="column">
               <wp:posOffset>1249680</wp:posOffset>
@@ -3201,7 +3201,7 @@
           <w:noProof/>
         </w:rPr>
         <w:drawing>
-          <wp:anchor distT="0" distB="0" distL="114300" distR="114300" simplePos="0" relativeHeight="251660800" behindDoc="1" locked="0" layoutInCell="1" allowOverlap="1" wp14:anchorId="2AC1E561">
+          <wp:anchor distT="0" distB="0" distL="114300" distR="114300" simplePos="0" relativeHeight="251659264" behindDoc="1" locked="0" layoutInCell="1" allowOverlap="1" wp14:anchorId="2AC1E561">
             <wp:simplePos x="0" y="0"/>
             <wp:positionH relativeFrom="column">
               <wp:posOffset>541020</wp:posOffset>
@@ -3982,7 +3982,7 @@
           <w:noProof/>
         </w:rPr>
         <w:drawing>
-          <wp:anchor distT="0" distB="0" distL="114300" distR="114300" simplePos="0" relativeHeight="251658240" behindDoc="1" locked="0" layoutInCell="1" allowOverlap="1">
+          <wp:anchor distT="0" distB="0" distL="114300" distR="114300" simplePos="0" relativeHeight="251656192" behindDoc="1" locked="0" layoutInCell="1" allowOverlap="1">
             <wp:simplePos x="0" y="0"/>
             <wp:positionH relativeFrom="column">
               <wp:posOffset>510540</wp:posOffset>
@@ -4339,7 +4339,7 @@
           <w:noProof/>
         </w:rPr>
         <w:drawing>
-          <wp:anchor distT="0" distB="0" distL="114300" distR="114300" simplePos="0" relativeHeight="251661824" behindDoc="1" locked="0" layoutInCell="1" allowOverlap="1" wp14:anchorId="5F5BB0F5">
+          <wp:anchor distT="0" distB="0" distL="114300" distR="114300" simplePos="0" relativeHeight="251660288" behindDoc="1" locked="0" layoutInCell="1" allowOverlap="1" wp14:anchorId="5F5BB0F5">
             <wp:simplePos x="0" y="0"/>
             <wp:positionH relativeFrom="column">
               <wp:posOffset>1399309</wp:posOffset>
@@ -4798,7 +4798,7 @@
           <w:noProof/>
         </w:rPr>
         <w:drawing>
-          <wp:anchor distT="0" distB="0" distL="114300" distR="114300" simplePos="0" relativeHeight="251662848" behindDoc="1" locked="0" layoutInCell="1" allowOverlap="1" wp14:anchorId="6D6BA624">
+          <wp:anchor distT="0" distB="0" distL="114300" distR="114300" simplePos="0" relativeHeight="251661312" behindDoc="1" locked="0" layoutInCell="1" allowOverlap="1" wp14:anchorId="6D6BA624">
             <wp:simplePos x="0" y="0"/>
             <wp:positionH relativeFrom="column">
               <wp:posOffset>0</wp:posOffset>
@@ -5015,7 +5015,7 @@
           <w:noProof/>
         </w:rPr>
         <w:drawing>
-          <wp:anchor distT="0" distB="0" distL="114300" distR="114300" simplePos="0" relativeHeight="251658240" behindDoc="1" locked="0" layoutInCell="1" allowOverlap="1" wp14:anchorId="0566C973">
+          <wp:anchor distT="0" distB="0" distL="114300" distR="114300" simplePos="0" relativeHeight="251657216" behindDoc="1" locked="0" layoutInCell="1" allowOverlap="1" wp14:anchorId="0566C973">
             <wp:simplePos x="0" y="0"/>
             <wp:positionH relativeFrom="column">
               <wp:posOffset>0</wp:posOffset>
@@ -5497,7 +5497,7 @@
           <w:noProof/>
         </w:rPr>
         <w:drawing>
-          <wp:anchor distT="0" distB="0" distL="114300" distR="114300" simplePos="0" relativeHeight="251656192" behindDoc="1" locked="0" layoutInCell="1" allowOverlap="1" wp14:anchorId="30679015">
+          <wp:anchor distT="0" distB="0" distL="114300" distR="114300" simplePos="0" relativeHeight="251653120" behindDoc="1" locked="0" layoutInCell="1" allowOverlap="1" wp14:anchorId="30679015">
             <wp:simplePos x="0" y="0"/>
             <wp:positionH relativeFrom="column">
               <wp:posOffset>320040</wp:posOffset>
@@ -5712,15 +5712,13 @@
           <w:sz w:val="24"/>
         </w:rPr>
       </w:pPr>
-      <w:bookmarkStart w:id="29" w:name="_GoBack"/>
-      <w:bookmarkEnd w:id="29"/>
       <w:r>
         <w:rPr>
           <w:noProof/>
         </w:rPr>
         <w:lastRenderedPageBreak/>
         <w:drawing>
-          <wp:anchor distT="0" distB="0" distL="114300" distR="114300" simplePos="0" relativeHeight="251664896" behindDoc="1" locked="0" layoutInCell="1" allowOverlap="1" wp14:anchorId="6D9C7871">
+          <wp:anchor distT="0" distB="0" distL="114300" distR="114300" simplePos="0" relativeHeight="251662336" behindDoc="1" locked="0" layoutInCell="1" allowOverlap="1" wp14:anchorId="6D9C7871">
             <wp:simplePos x="0" y="0"/>
             <wp:positionH relativeFrom="column">
               <wp:posOffset>13335</wp:posOffset>
@@ -6030,7 +6028,7 @@
           <w:rFonts w:ascii="Times New Roman" w:hAnsi="Times New Roman"/>
         </w:rPr>
       </w:pPr>
-      <w:bookmarkStart w:id="30" w:name="_Toc254785394"/>
+      <w:bookmarkStart w:id="29" w:name="_Toc254785394"/>
       <w:r>
         <w:rPr>
           <w:rFonts w:ascii="Times New Roman" w:hAnsi="Times New Roman"/>
@@ -6043,7 +6041,7 @@
         </w:rPr>
         <w:t>. Data Model</w:t>
       </w:r>
-      <w:bookmarkEnd w:id="30"/>
+      <w:bookmarkEnd w:id="29"/>
       <w:r>
         <w:rPr>
           <w:rFonts w:ascii="Times New Roman" w:hAnsi="Times New Roman"/>
@@ -6055,178 +6053,172 @@
       <w:pPr>
         <w:spacing w:line="240" w:lineRule="auto"/>
         <w:jc w:val="both"/>
+        <w:rPr>
+          <w:sz w:val="24"/>
+        </w:rPr>
+      </w:pPr>
+      <w:r>
         <w:rPr>
           <w:i/>
           <w:color w:val="943634" w:themeColor="accent2" w:themeShade="BF"/>
           <w:sz w:val="24"/>
         </w:rPr>
-      </w:pPr>
-      <w:r>
+        <w:tab/>
+      </w:r>
+      <w:r>
+        <w:rPr>
+          <w:sz w:val="24"/>
+        </w:rPr>
+        <w:t xml:space="preserve">A data model is an abstract model that organizes elements of data and standardizes how they relate to one another and to properties of the </w:t>
+      </w:r>
+      <w:proofErr w:type="gramStart"/>
+      <w:r>
+        <w:rPr>
+          <w:sz w:val="24"/>
+        </w:rPr>
+        <w:t>real world</w:t>
+      </w:r>
+      <w:proofErr w:type="gramEnd"/>
+      <w:r>
+        <w:rPr>
+          <w:sz w:val="24"/>
+        </w:rPr>
+        <w:t xml:space="preserve"> entities. Any data model can be viewed from three different perspectives</w:t>
+      </w:r>
+      <w:r>
+        <w:rPr>
+          <w:sz w:val="24"/>
+        </w:rPr>
+        <w:t>: conceptual data model, logical data model and physical data model.</w:t>
+      </w:r>
+    </w:p>
+    <w:p>
+      <w:pPr>
+        <w:spacing w:line="240" w:lineRule="auto"/>
+        <w:jc w:val="both"/>
+        <w:rPr>
+          <w:sz w:val="24"/>
+        </w:rPr>
+      </w:pPr>
+      <w:r>
+        <w:rPr>
+          <w:sz w:val="24"/>
+        </w:rPr>
+        <w:tab/>
+        <w:t xml:space="preserve">The data associated to the Book Management Service will be stored in a MySQL relational database. </w:t>
+      </w:r>
+      <w:bookmarkStart w:id="30" w:name="_GoBack"/>
+      <w:bookmarkEnd w:id="30"/>
+    </w:p>
+    <w:p>
+      <w:pPr>
+        <w:spacing w:line="240" w:lineRule="auto"/>
+        <w:jc w:val="both"/>
         <w:rPr>
           <w:i/>
           <w:color w:val="943634" w:themeColor="accent2" w:themeShade="BF"/>
           <w:sz w:val="24"/>
         </w:rPr>
-        <w:t>[</w:t>
-      </w:r>
+      </w:pPr>
       <w:r>
         <w:rPr>
           <w:i/>
           <w:color w:val="943634" w:themeColor="accent2" w:themeShade="BF"/>
           <w:sz w:val="24"/>
         </w:rPr>
-        <w:t>P</w:t>
-      </w:r>
-      <w:r>
+        <w:tab/>
+      </w:r>
+    </w:p>
+    <w:p>
+      <w:pPr>
+        <w:spacing w:line="240" w:lineRule="auto"/>
+        <w:jc w:val="both"/>
         <w:rPr>
           <w:i/>
           <w:color w:val="943634" w:themeColor="accent2" w:themeShade="BF"/>
-          <w:sz w:val="24"/>
-        </w:rPr>
-        <w:t>resent the data models used in the system’s implementation</w:t>
-      </w:r>
+        </w:rPr>
+      </w:pPr>
+    </w:p>
+    <w:p>
+      <w:pPr>
+        <w:pStyle w:val="Title"/>
+        <w:jc w:val="both"/>
+        <w:rPr>
+          <w:rFonts w:ascii="Times New Roman" w:hAnsi="Times New Roman"/>
+        </w:rPr>
+      </w:pPr>
+      <w:bookmarkStart w:id="31" w:name="_Toc254785395"/>
+      <w:r>
+        <w:rPr>
+          <w:rFonts w:ascii="Times New Roman" w:hAnsi="Times New Roman"/>
+        </w:rPr>
+        <w:t>7</w:t>
+      </w:r>
+      <w:r>
+        <w:rPr>
+          <w:rFonts w:ascii="Times New Roman" w:hAnsi="Times New Roman"/>
+        </w:rPr>
+        <w:t xml:space="preserve">. </w:t>
+      </w:r>
+      <w:r>
+        <w:rPr>
+          <w:rFonts w:ascii="Times New Roman" w:hAnsi="Times New Roman"/>
+        </w:rPr>
+        <w:t>System</w:t>
+      </w:r>
+      <w:r>
+        <w:rPr>
+          <w:rFonts w:ascii="Times New Roman" w:hAnsi="Times New Roman"/>
+        </w:rPr>
+        <w:t xml:space="preserve"> Testing</w:t>
+      </w:r>
+      <w:bookmarkEnd w:id="31"/>
+    </w:p>
+    <w:p>
+      <w:pPr>
+        <w:spacing w:line="240" w:lineRule="auto"/>
+        <w:jc w:val="both"/>
+        <w:rPr>
+          <w:sz w:val="24"/>
+        </w:rPr>
+      </w:pPr>
       <w:r>
         <w:rPr>
           <w:i/>
           <w:color w:val="943634" w:themeColor="accent2" w:themeShade="BF"/>
-          <w:sz w:val="24"/>
-        </w:rPr>
-        <w:t>.</w:t>
-      </w:r>
-      <w:r>
-        <w:rPr>
-          <w:i/>
-          <w:color w:val="943634" w:themeColor="accent2" w:themeShade="BF"/>
-          <w:sz w:val="24"/>
-        </w:rPr>
-        <w:t>]</w:t>
-      </w:r>
-    </w:p>
-    <w:p>
-      <w:pPr>
-        <w:spacing w:line="240" w:lineRule="auto"/>
-        <w:jc w:val="both"/>
-        <w:rPr>
-          <w:i/>
-          <w:color w:val="943634" w:themeColor="accent2" w:themeShade="BF"/>
-        </w:rPr>
-      </w:pPr>
-    </w:p>
-    <w:p>
-      <w:pPr>
-        <w:pStyle w:val="Title"/>
-        <w:jc w:val="both"/>
-        <w:rPr>
-          <w:rFonts w:ascii="Times New Roman" w:hAnsi="Times New Roman"/>
-        </w:rPr>
-      </w:pPr>
-      <w:bookmarkStart w:id="31" w:name="_Toc254785395"/>
-      <w:r>
-        <w:rPr>
-          <w:rFonts w:ascii="Times New Roman" w:hAnsi="Times New Roman"/>
-        </w:rPr>
-        <w:t>7</w:t>
-      </w:r>
-      <w:r>
-        <w:rPr>
-          <w:rFonts w:ascii="Times New Roman" w:hAnsi="Times New Roman"/>
-        </w:rPr>
-        <w:t xml:space="preserve">. </w:t>
-      </w:r>
-      <w:r>
-        <w:rPr>
-          <w:rFonts w:ascii="Times New Roman" w:hAnsi="Times New Roman"/>
-        </w:rPr>
-        <w:t>System</w:t>
-      </w:r>
-      <w:r>
-        <w:rPr>
-          <w:rFonts w:ascii="Times New Roman" w:hAnsi="Times New Roman"/>
-        </w:rPr>
-        <w:t xml:space="preserve"> Testing</w:t>
-      </w:r>
-      <w:bookmarkEnd w:id="31"/>
-    </w:p>
-    <w:p>
-      <w:pPr>
-        <w:spacing w:line="240" w:lineRule="auto"/>
-        <w:jc w:val="both"/>
-        <w:rPr>
-          <w:i/>
-          <w:color w:val="943634" w:themeColor="accent2" w:themeShade="BF"/>
-        </w:rPr>
-      </w:pPr>
-      <w:r>
-        <w:rPr>
-          <w:i/>
-          <w:color w:val="943634" w:themeColor="accent2" w:themeShade="BF"/>
-          <w:sz w:val="24"/>
-        </w:rPr>
-        <w:t>[</w:t>
-      </w:r>
-      <w:r>
-        <w:rPr>
-          <w:i/>
-          <w:color w:val="943634" w:themeColor="accent2" w:themeShade="BF"/>
-          <w:sz w:val="24"/>
-        </w:rPr>
-        <w:t>P</w:t>
-      </w:r>
-      <w:r>
-        <w:rPr>
-          <w:i/>
-          <w:color w:val="943634" w:themeColor="accent2" w:themeShade="BF"/>
-          <w:sz w:val="24"/>
-        </w:rPr>
-        <w:t>resent</w:t>
-      </w:r>
-      <w:r>
-        <w:rPr>
-          <w:i/>
-          <w:color w:val="943634" w:themeColor="accent2" w:themeShade="BF"/>
-          <w:sz w:val="24"/>
-        </w:rPr>
-        <w:t xml:space="preserve"> the used testing strategies (unit testing, integration testing</w:t>
-      </w:r>
-      <w:r>
-        <w:rPr>
-          <w:i/>
-          <w:color w:val="943634" w:themeColor="accent2" w:themeShade="BF"/>
-          <w:sz w:val="24"/>
-        </w:rPr>
-        <w:t>, validation testing</w:t>
-      </w:r>
-      <w:r>
-        <w:rPr>
-          <w:i/>
-          <w:color w:val="943634" w:themeColor="accent2" w:themeShade="BF"/>
-          <w:sz w:val="24"/>
-        </w:rPr>
-        <w:t>)</w:t>
-      </w:r>
-      <w:r>
-        <w:rPr>
-          <w:i/>
-          <w:color w:val="943634" w:themeColor="accent2" w:themeShade="BF"/>
-          <w:sz w:val="24"/>
-        </w:rPr>
-        <w:t xml:space="preserve"> and testing methods (data-flow, partitioning, boundary analysis, etc.)</w:t>
-      </w:r>
-      <w:r>
-        <w:rPr>
-          <w:i/>
-          <w:color w:val="943634" w:themeColor="accent2" w:themeShade="BF"/>
-          <w:sz w:val="24"/>
-        </w:rPr>
-        <w:t>.</w:t>
-      </w:r>
-      <w:r>
-        <w:rPr>
-          <w:i/>
-          <w:color w:val="943634" w:themeColor="accent2" w:themeShade="BF"/>
-          <w:sz w:val="24"/>
-        </w:rPr>
-        <w:t>]</w:t>
+        </w:rPr>
+        <w:tab/>
+      </w:r>
+      <w:r>
+        <w:rPr>
+          <w:sz w:val="24"/>
+        </w:rPr>
+        <w:t>The system will be tested using the JUnit framework. Each unit (functionality/service) will be tested individually. A few testing results will be illustrated below.</w:t>
+      </w:r>
+    </w:p>
+    <w:p>
+      <w:pPr>
+        <w:spacing w:line="240" w:lineRule="auto"/>
+        <w:jc w:val="both"/>
+        <w:rPr>
+          <w:sz w:val="24"/>
+        </w:rPr>
+      </w:pPr>
+    </w:p>
+    <w:p>
+      <w:pPr>
+        <w:spacing w:line="240" w:lineRule="auto"/>
+        <w:jc w:val="both"/>
+        <w:rPr>
+          <w:sz w:val="24"/>
+        </w:rPr>
+      </w:pPr>
+      <w:r>
+        <w:rPr>
+          <w:sz w:val="24"/>
+        </w:rPr>
+        <w:tab/>
+        <w:t>After testing the individual units of the application, to assure that all the components inside the application work properly in relation to one another, I will use the application passing through all the main services it offers (user account creation, logging in, signing up, borrowing a book etc.)</w:t>
       </w:r>
     </w:p>
     <w:p>
@@ -6378,14 +6370,73 @@
       <w:pPr>
         <w:rPr>
           <w:sz w:val="24"/>
+          <w:szCs w:val="24"/>
+        </w:rPr>
+      </w:pPr>
+      <w:r>
+        <w:rPr>
+          <w:b/>
+          <w:sz w:val="24"/>
+          <w:szCs w:val="24"/>
+          <w:u w:val="single"/>
+        </w:rPr>
+        <w:t xml:space="preserve">Data </w:t>
+      </w:r>
+      <w:proofErr w:type="gramStart"/>
+      <w:r>
+        <w:rPr>
+          <w:b/>
+          <w:sz w:val="24"/>
+          <w:szCs w:val="24"/>
+          <w:u w:val="single"/>
+        </w:rPr>
+        <w:t>model</w:t>
+      </w:r>
+      <w:r>
+        <w:rPr>
+          <w:sz w:val="24"/>
+          <w:szCs w:val="24"/>
+        </w:rPr>
+        <w:t xml:space="preserve"> :</w:t>
+      </w:r>
+      <w:proofErr w:type="gramEnd"/>
+      <w:r>
+        <w:rPr>
+          <w:sz w:val="24"/>
+          <w:szCs w:val="24"/>
+        </w:rPr>
+        <w:t xml:space="preserve"> </w:t>
+      </w:r>
+      <w:hyperlink r:id="rId27" w:history="1">
+        <w:r>
+          <w:rPr>
+            <w:rStyle w:val="Hyperlink"/>
+            <w:sz w:val="24"/>
+            <w:szCs w:val="24"/>
+          </w:rPr>
+          <w:t>https://en.wikipedia.org/wiki/Data_model</w:t>
+        </w:r>
+      </w:hyperlink>
+    </w:p>
+    <w:p>
+      <w:pPr>
+        <w:rPr>
+          <w:sz w:val="24"/>
+        </w:rPr>
+      </w:pPr>
+    </w:p>
+    <w:p>
+      <w:pPr>
+        <w:rPr>
+          <w:sz w:val="24"/>
         </w:rPr>
       </w:pPr>
     </w:p>
     <w:sectPr>
-      <w:headerReference w:type="default" r:id="rId27"/>
-      <w:footerReference w:type="default" r:id="rId28"/>
-      <w:headerReference w:type="first" r:id="rId29"/>
-      <w:footerReference w:type="first" r:id="rId30"/>
+      <w:headerReference w:type="default" r:id="rId28"/>
+      <w:footerReference w:type="default" r:id="rId29"/>
+      <w:headerReference w:type="first" r:id="rId30"/>
+      <w:footerReference w:type="first" r:id="rId31"/>
       <w:pgSz w:w="12240" w:h="15840" w:code="1"/>
       <w:pgMar w:top="1440" w:right="1440" w:bottom="1440" w:left="1440" w:header="720" w:footer="720" w:gutter="0"/>
       <w:cols w:space="720"/>
@@ -6512,21 +6563,11 @@
           <w:r>
             <w:sym w:font="Symbol" w:char="F0D3"/>
           </w:r>
-          <w:r>
-            <w:fldChar w:fldCharType="begin"/>
-          </w:r>
-          <w:r>
-            <w:instrText xml:space="preserve"> DOCPROPERTY "Company"  \* MERGEFORMAT </w:instrText>
-          </w:r>
-          <w:r>
-            <w:fldChar w:fldCharType="separate"/>
-          </w:r>
-          <w:r>
-            <w:t>UTCN</w:t>
-          </w:r>
-          <w:r>
-            <w:fldChar w:fldCharType="end"/>
-          </w:r>
+          <w:fldSimple w:instr=" DOCPROPERTY &quot;Company&quot;  \* MERGEFORMAT ">
+            <w:r>
+              <w:t>UTCN</w:t>
+            </w:r>
+          </w:fldSimple>
           <w:r>
             <w:t xml:space="preserve">, </w:t>
           </w:r>

</xml_diff>